<commit_message>
mejoro las categorias, se adelanto algo del informe
</commit_message>
<xml_diff>
--- a/Informe Proyecto 3.docx
+++ b/Informe Proyecto 3.docx
@@ -697,35 +697,7 @@
                                         <w:rFonts w:asciiTheme="majorHAnsi" w:eastAsia="ArialMT" w:hAnsiTheme="majorHAnsi" w:cstheme="majorHAnsi"/>
                                         <w:lang w:eastAsia="en-US"/>
                                       </w:rPr>
-                                      <w:t>mismos. Se espera que todos los</w:t>
-                                    </w:r>
-                                    <w:r>
-                                      <w:rPr>
-                                        <w:rFonts w:asciiTheme="majorHAnsi" w:eastAsia="ArialMT" w:hAnsiTheme="majorHAnsi" w:cstheme="majorHAnsi"/>
-                                        <w:lang w:eastAsia="en-US"/>
-                                      </w:rPr>
-                                      <w:t xml:space="preserve"> clasificadores tengan un mejor </w:t>
-                                    </w:r>
-                                    <w:r>
-                                      <w:rPr>
-                                        <w:rFonts w:asciiTheme="majorHAnsi" w:eastAsia="ArialMT" w:hAnsiTheme="majorHAnsi" w:cstheme="majorHAnsi"/>
-                                        <w:lang w:eastAsia="en-US"/>
-                                      </w:rPr>
-                                      <w:t>resultado que el hacer una</w:t>
-                                    </w:r>
-                                    <w:r>
-                                      <w:rPr>
-                                        <w:rFonts w:asciiTheme="majorHAnsi" w:eastAsia="ArialMT" w:hAnsiTheme="majorHAnsi" w:cstheme="majorHAnsi"/>
-                                        <w:lang w:eastAsia="en-US"/>
-                                      </w:rPr>
-                                      <w:t xml:space="preserve"> </w:t>
-                                    </w:r>
-                                    <w:r>
-                                      <w:rPr>
-                                        <w:rFonts w:asciiTheme="majorHAnsi" w:eastAsia="ArialMT" w:hAnsiTheme="majorHAnsi" w:cstheme="majorHAnsi"/>
-                                        <w:lang w:eastAsia="en-US"/>
-                                      </w:rPr>
-                                      <w:t>clasificación aleatoria.</w:t>
+                                      <w:t>mismos.</w:t>
                                     </w:r>
                                   </w:p>
                                 </w:sdtContent>
@@ -858,35 +830,7 @@
                                   <w:rFonts w:asciiTheme="majorHAnsi" w:eastAsia="ArialMT" w:hAnsiTheme="majorHAnsi" w:cstheme="majorHAnsi"/>
                                   <w:lang w:eastAsia="en-US"/>
                                 </w:rPr>
-                                <w:t>mismos. Se espera que todos los</w:t>
-                              </w:r>
-                              <w:r>
-                                <w:rPr>
-                                  <w:rFonts w:asciiTheme="majorHAnsi" w:eastAsia="ArialMT" w:hAnsiTheme="majorHAnsi" w:cstheme="majorHAnsi"/>
-                                  <w:lang w:eastAsia="en-US"/>
-                                </w:rPr>
-                                <w:t xml:space="preserve"> clasificadores tengan un mejor </w:t>
-                              </w:r>
-                              <w:r>
-                                <w:rPr>
-                                  <w:rFonts w:asciiTheme="majorHAnsi" w:eastAsia="ArialMT" w:hAnsiTheme="majorHAnsi" w:cstheme="majorHAnsi"/>
-                                  <w:lang w:eastAsia="en-US"/>
-                                </w:rPr>
-                                <w:t>resultado que el hacer una</w:t>
-                              </w:r>
-                              <w:r>
-                                <w:rPr>
-                                  <w:rFonts w:asciiTheme="majorHAnsi" w:eastAsia="ArialMT" w:hAnsiTheme="majorHAnsi" w:cstheme="majorHAnsi"/>
-                                  <w:lang w:eastAsia="en-US"/>
-                                </w:rPr>
-                                <w:t xml:space="preserve"> </w:t>
-                              </w:r>
-                              <w:r>
-                                <w:rPr>
-                                  <w:rFonts w:asciiTheme="majorHAnsi" w:eastAsia="ArialMT" w:hAnsiTheme="majorHAnsi" w:cstheme="majorHAnsi"/>
-                                  <w:lang w:eastAsia="en-US"/>
-                                </w:rPr>
-                                <w:t>clasificación aleatoria.</w:t>
+                                <w:t>mismos.</w:t>
                               </w:r>
                             </w:p>
                           </w:sdtContent>
@@ -1171,20 +1115,208 @@
     </w:sdt>
     <w:p>
       <w:pPr>
+        <w:jc w:val="both"/>
         <w:rPr>
           <w:b/>
           <w:sz w:val="24"/>
-          <w:szCs w:val="24"/>
         </w:rPr>
       </w:pPr>
       <w:r>
         <w:rPr>
           <w:b/>
           <w:sz w:val="24"/>
-          <w:szCs w:val="24"/>
         </w:rPr>
         <w:lastRenderedPageBreak/>
-        <w:t>TRABAJO FUTURO O DE MEJORA:</w:t>
+        <w:t>HERRAMIENTAS:</w:t>
+      </w:r>
+    </w:p>
+    <w:p>
+      <w:pPr>
+        <w:jc w:val="both"/>
+        <w:rPr>
+          <w:b/>
+        </w:rPr>
+      </w:pPr>
+      <w:r>
+        <w:rPr>
+          <w:b/>
+        </w:rPr>
+        <w:t>NLTK, Natural Language Toolkit</w:t>
+      </w:r>
+    </w:p>
+    <w:p>
+      <w:pPr>
+        <w:jc w:val="both"/>
+      </w:pPr>
+      <w:r>
+        <w:t>El NLTK (</w:t>
+      </w:r>
+      <w:r>
+        <w:t>Natural</w:t>
+      </w:r>
+      <w:r>
+        <w:t xml:space="preserve"> Language</w:t>
+      </w:r>
+      <w:r>
+        <w:t xml:space="preserve"> Toolkit</w:t>
+      </w:r>
+      <w:r>
+        <w:t xml:space="preserve">) es una biblioteca de Procesamiento de Lenguaje Natural que utiliza el lenguaje de </w:t>
+      </w:r>
+      <w:r>
+        <w:t>programación</w:t>
+      </w:r>
+      <w:r>
+        <w:t xml:space="preserve"> Python. NLTK es software libre, lo que permite a estudiantes y al personal </w:t>
+      </w:r>
+      <w:r>
+        <w:t>académico</w:t>
+      </w:r>
+      <w:r>
+        <w:t xml:space="preserve"> realizar estudios con la herramienta sin necesidad de realizar una </w:t>
+      </w:r>
+      <w:r>
+        <w:t>inversión</w:t>
+      </w:r>
+      <w:r>
+        <w:t xml:space="preserve"> </w:t>
+      </w:r>
+      <w:r>
+        <w:t>económica</w:t>
+      </w:r>
+      <w:r>
+        <w:t xml:space="preserve">. Esta herramienta es </w:t>
+      </w:r>
+      <w:r>
+        <w:t>también</w:t>
+      </w:r>
+      <w:r>
+        <w:t xml:space="preserve"> de </w:t>
+      </w:r>
+      <w:r>
+        <w:t>código</w:t>
+      </w:r>
+      <w:r>
+        <w:t xml:space="preserve"> abierto, lo que lo hace ideal para expandir sus funcionalidades en caso de necesitarlo.  El hecho de estar implementada como una biblioteca Python reduce la curva de aprendizaje, y la acerca al mundo </w:t>
+      </w:r>
+      <w:r>
+        <w:t>académico</w:t>
+      </w:r>
+      <w:r>
+        <w:t>, cuya mayor parte de integrantes se encuentra familiarizado con este lenguaje de programación.</w:t>
+      </w:r>
+    </w:p>
+    <w:p>
+      <w:pPr>
+        <w:jc w:val="both"/>
+      </w:pPr>
+      <w:r>
+        <w:t xml:space="preserve">En el caso del proyecto se usa </w:t>
+      </w:r>
+      <w:proofErr w:type="spellStart"/>
+      <w:r>
+        <w:t>nltk</w:t>
+      </w:r>
+      <w:proofErr w:type="spellEnd"/>
+      <w:r>
+        <w:t xml:space="preserve"> para descargar una lista de stop </w:t>
+      </w:r>
+      <w:proofErr w:type="spellStart"/>
+      <w:r>
+        <w:t>words</w:t>
+      </w:r>
+      <w:proofErr w:type="spellEnd"/>
+      <w:r>
+        <w:t xml:space="preserve"> en español del corpus, esta técnica se usa en la limpieza del texto.</w:t>
+      </w:r>
+    </w:p>
+    <w:p>
+      <w:pPr>
+        <w:jc w:val="both"/>
+        <w:rPr>
+          <w:b/>
+        </w:rPr>
+      </w:pPr>
+      <w:r>
+        <w:rPr>
+          <w:b/>
+        </w:rPr>
+        <w:t>Lista</w:t>
+      </w:r>
+      <w:r>
+        <w:rPr>
+          <w:b/>
+        </w:rPr>
+        <w:t>s</w:t>
+      </w:r>
+      <w:r>
+        <w:rPr>
+          <w:b/>
+        </w:rPr>
+        <w:t xml:space="preserve"> de Categorías</w:t>
+      </w:r>
+    </w:p>
+    <w:p>
+      <w:pPr>
+        <w:jc w:val="both"/>
+      </w:pPr>
+      <w:r>
+        <w:t>Estas listas de categorías son creadas con el fin de alimen</w:t>
+      </w:r>
+      <w:r>
+        <w:t>tar al clasificador y al modelo. Se tomaron estas categorías basados en una inspección de ciertos tweets donde se lograba distinguir a que hacen referencia y también en relación y en torno a cultura.</w:t>
+      </w:r>
+    </w:p>
+    <w:p>
+      <w:pPr>
+        <w:jc w:val="both"/>
+        <w:rPr>
+          <w:b/>
+        </w:rPr>
+      </w:pPr>
+      <w:r>
+        <w:rPr>
+          <w:b/>
+        </w:rPr>
+        <w:t>Lista de Hashtags</w:t>
+      </w:r>
+    </w:p>
+    <w:p>
+      <w:pPr>
+        <w:jc w:val="both"/>
+      </w:pPr>
+      <w:r>
+        <w:t>Esta lista de hashtags es creada a partir de la observación de ciertos tweets y su frecuencia de uso de menciones en estos. Esto, al igual que las listas de categorías nos ayuda a alimentar al clasificador y al modelo.</w:t>
+      </w:r>
+    </w:p>
+    <w:p>
+      <w:pPr>
+        <w:jc w:val="both"/>
+        <w:rPr>
+          <w:b/>
+          <w:sz w:val="24"/>
+        </w:rPr>
+      </w:pPr>
+      <w:r>
+        <w:rPr>
+          <w:b/>
+          <w:sz w:val="24"/>
+        </w:rPr>
+        <w:t>CLASIFICADORES:</w:t>
+      </w:r>
+    </w:p>
+    <w:p>
+      <w:pPr>
+        <w:jc w:val="both"/>
+        <w:rPr>
+          <w:sz w:val="24"/>
+        </w:rPr>
+      </w:pPr>
+      <w:r>
+        <w:rPr>
+          <w:sz w:val="24"/>
+        </w:rPr>
+        <w:t>La mayoría de autores o paginas recomiendan:</w:t>
       </w:r>
     </w:p>
     <w:p>
@@ -1197,360 +1329,74 @@
         <w:jc w:val="both"/>
       </w:pPr>
       <w:r>
-        <w:t>Mejora del sistema de clasificación: lo que ya se tiene más una conexión a un servicio como TWITTER, básicamente lo que se hace dentro del tweet proceso de limpieza para obtener palabras claves, como hashtags para retroalimentar la base de datos del clasificador, cada hashtag que se agrega va a mejorar el clasificador de esa categoría.</w:t>
+        <w:t>Naive Bayes</w:t>
+      </w:r>
+      <w:r>
+        <w:t xml:space="preserve"> Classifier</w:t>
       </w:r>
     </w:p>
     <w:p>
       <w:pPr>
         <w:jc w:val="both"/>
-        <w:rPr>
-          <w:b/>
-          <w:sz w:val="24"/>
-          <w:lang w:val="en-US"/>
-        </w:rPr>
-      </w:pPr>
-      <w:r>
-        <w:rPr>
-          <w:b/>
-          <w:sz w:val="24"/>
-          <w:lang w:val="en-US"/>
-        </w:rPr>
-        <w:t>HERRAMIENTAS:</w:t>
+      </w:pPr>
+      <w:r>
+        <w:t xml:space="preserve">Los clasificadores de Bayes ingenuos (Naive Bayes classifiers) son clasificadores utilizados ampliamente en la actualidad para problemas de </w:t>
+      </w:r>
+      <w:r>
+        <w:t>clasificación</w:t>
+      </w:r>
+      <w:r>
+        <w:t xml:space="preserve"> de textos, tanto en </w:t>
+      </w:r>
+      <w:r>
+        <w:t>ámbitos</w:t>
+      </w:r>
+      <w:r>
+        <w:t xml:space="preserve"> </w:t>
+      </w:r>
+      <w:r>
+        <w:t>académicos</w:t>
+      </w:r>
+      <w:r>
+        <w:t xml:space="preserve"> como industriales. Los caracteriza una gran simplicidad, que conlleva la ventaja de que son de </w:t>
+      </w:r>
+      <w:r>
+        <w:t>fácil</w:t>
+      </w:r>
+      <w:r>
+        <w:t xml:space="preserve"> </w:t>
+      </w:r>
+      <w:r>
+        <w:t>comprensión</w:t>
+      </w:r>
+      <w:r>
+        <w:t xml:space="preserve"> y por tanto de </w:t>
+      </w:r>
+      <w:r>
+        <w:t>fácil</w:t>
+      </w:r>
+      <w:r>
+        <w:t xml:space="preserve"> uso. A pesar de esta simplicidad, los clasificadores de Bayes ingenuos son bastante eficaces y tienen una gran cantidad de aplicaciones </w:t>
+      </w:r>
+      <w:r>
+        <w:t>prácticas</w:t>
+      </w:r>
+      <w:r>
+        <w:t>.</w:t>
       </w:r>
     </w:p>
     <w:p>
       <w:pPr>
         <w:jc w:val="both"/>
-        <w:rPr>
-          <w:b/>
-          <w:lang w:val="en-US"/>
-        </w:rPr>
-      </w:pPr>
-      <w:r>
-        <w:rPr>
-          <w:b/>
-          <w:lang w:val="en-US"/>
-        </w:rPr>
-        <w:t>NLTK, Natural Language Toolkit</w:t>
-      </w:r>
-    </w:p>
-    <w:p>
-      <w:pPr>
-        <w:jc w:val="both"/>
-      </w:pPr>
-      <w:r>
-        <w:t>El NLTK (</w:t>
-      </w:r>
-      <w:r>
-        <w:t>Natural</w:t>
-      </w:r>
-      <w:r>
-        <w:t xml:space="preserve"> </w:t>
-      </w:r>
-      <w:proofErr w:type="spellStart"/>
-      <w:r>
-        <w:t>Language</w:t>
-      </w:r>
-      <w:proofErr w:type="spellEnd"/>
-      <w:r>
-        <w:t xml:space="preserve"> </w:t>
-      </w:r>
-      <w:proofErr w:type="spellStart"/>
-      <w:r>
-        <w:t>T</w:t>
-      </w:r>
-      <w:r>
-        <w:t>oolkit</w:t>
-      </w:r>
-      <w:proofErr w:type="spellEnd"/>
-      <w:r>
-        <w:t>) es una biblioteca de Procesamiento de Lenguaje</w:t>
-      </w:r>
-      <w:r>
-        <w:t xml:space="preserve"> </w:t>
-      </w:r>
-      <w:r>
-        <w:t>Natural que uti</w:t>
-      </w:r>
-      <w:r>
-        <w:t xml:space="preserve">liza el lenguaje de </w:t>
-      </w:r>
-      <w:proofErr w:type="spellStart"/>
-      <w:r>
-        <w:t>programacion</w:t>
-      </w:r>
-      <w:proofErr w:type="spellEnd"/>
-      <w:r>
-        <w:t xml:space="preserve"> Python. NLTK es software libre, lo </w:t>
-      </w:r>
-      <w:r>
-        <w:t xml:space="preserve">que permite a </w:t>
-      </w:r>
-      <w:r>
-        <w:t xml:space="preserve">estudiantes y al personal </w:t>
-      </w:r>
-      <w:proofErr w:type="spellStart"/>
-      <w:r>
-        <w:t>acad</w:t>
-      </w:r>
-      <w:r>
-        <w:t>emico</w:t>
-      </w:r>
-      <w:proofErr w:type="spellEnd"/>
-      <w:r>
-        <w:t xml:space="preserve"> reali</w:t>
-      </w:r>
-      <w:r>
-        <w:t xml:space="preserve">zar estudios con la herramienta </w:t>
-      </w:r>
-      <w:r>
-        <w:t>sin necesidad de reali</w:t>
-      </w:r>
-      <w:r>
-        <w:t xml:space="preserve">zar una </w:t>
-      </w:r>
-      <w:proofErr w:type="spellStart"/>
-      <w:r>
-        <w:t>inversion</w:t>
-      </w:r>
-      <w:proofErr w:type="spellEnd"/>
-      <w:r>
-        <w:t xml:space="preserve"> </w:t>
-      </w:r>
-      <w:proofErr w:type="spellStart"/>
-      <w:r>
-        <w:t>econ</w:t>
-      </w:r>
-      <w:r>
-        <w:t>omica</w:t>
-      </w:r>
-      <w:proofErr w:type="spellEnd"/>
-      <w:r>
-        <w:t>. Esta</w:t>
-      </w:r>
-      <w:r>
-        <w:t xml:space="preserve"> herramienta es </w:t>
-      </w:r>
-      <w:proofErr w:type="spellStart"/>
-      <w:r>
-        <w:t>tambien</w:t>
-      </w:r>
-      <w:proofErr w:type="spellEnd"/>
-      <w:r>
-        <w:t xml:space="preserve"> de </w:t>
-      </w:r>
-      <w:proofErr w:type="spellStart"/>
-      <w:r>
-        <w:t>codi</w:t>
-      </w:r>
-      <w:r>
-        <w:t>go</w:t>
-      </w:r>
-      <w:proofErr w:type="spellEnd"/>
-      <w:r>
-        <w:t xml:space="preserve"> abierto, lo que lo hace ideal para expandir sus funcion</w:t>
-      </w:r>
-      <w:r>
-        <w:t xml:space="preserve">alidades en caso de necesitarlo.  </w:t>
-      </w:r>
-      <w:r>
-        <w:t>El hecho de estar implementada como una biblioteca P</w:t>
-      </w:r>
-      <w:r>
-        <w:t>ython reduce la curva de apren</w:t>
-      </w:r>
-      <w:r>
-        <w:t>diz</w:t>
-      </w:r>
-      <w:r>
-        <w:t xml:space="preserve">aje, y la acerca al mundo </w:t>
-      </w:r>
-      <w:proofErr w:type="spellStart"/>
-      <w:r>
-        <w:t>acad</w:t>
-      </w:r>
-      <w:r>
-        <w:t>emico</w:t>
-      </w:r>
-      <w:proofErr w:type="spellEnd"/>
-      <w:r>
-        <w:t>, cuya mayor pa</w:t>
-      </w:r>
-      <w:r>
-        <w:t xml:space="preserve">rte de integrantes se encuentra </w:t>
-      </w:r>
-      <w:r>
-        <w:t>familiarizado c</w:t>
-      </w:r>
-      <w:r>
-        <w:t>on este lenguaje de programación.</w:t>
-      </w:r>
-    </w:p>
-    <w:p>
-      <w:pPr>
-        <w:jc w:val="both"/>
-        <w:rPr>
-          <w:b/>
-          <w:sz w:val="24"/>
-        </w:rPr>
-      </w:pPr>
-      <w:r>
-        <w:rPr>
-          <w:b/>
-          <w:sz w:val="24"/>
-        </w:rPr>
-        <w:t>CLASIFICADORES:</w:t>
-      </w:r>
-    </w:p>
-    <w:p>
-      <w:pPr>
-        <w:pStyle w:val="Prrafodelista"/>
-        <w:numPr>
-          <w:ilvl w:val="0"/>
-          <w:numId w:val="1"/>
-        </w:numPr>
-        <w:jc w:val="both"/>
-      </w:pPr>
-      <w:proofErr w:type="spellStart"/>
-      <w:r>
-        <w:t>Naive</w:t>
-      </w:r>
-      <w:proofErr w:type="spellEnd"/>
-      <w:r>
-        <w:t xml:space="preserve"> Bayes</w:t>
-      </w:r>
-    </w:p>
-    <w:p>
-      <w:pPr>
-        <w:jc w:val="both"/>
-      </w:pPr>
-      <w:r>
-        <w:t>Los cla</w:t>
-      </w:r>
-      <w:r>
-        <w:t>sificadores de Bayes ingenuos (</w:t>
-      </w:r>
-      <w:proofErr w:type="spellStart"/>
-      <w:r>
-        <w:t>Naive</w:t>
-      </w:r>
-      <w:proofErr w:type="spellEnd"/>
-      <w:r>
-        <w:t xml:space="preserve"> Bayes </w:t>
-      </w:r>
-      <w:proofErr w:type="spellStart"/>
-      <w:r>
-        <w:t>classifiers</w:t>
-      </w:r>
-      <w:proofErr w:type="spellEnd"/>
-      <w:r>
-        <w:t>) son clasificadores utiliza</w:t>
-      </w:r>
-      <w:r>
-        <w:t>dos ampliamente en la actualidad</w:t>
-      </w:r>
-      <w:r>
-        <w:t xml:space="preserve"> para problemas de </w:t>
-      </w:r>
-      <w:proofErr w:type="spellStart"/>
-      <w:r>
-        <w:t>clasificaci</w:t>
-      </w:r>
-      <w:r>
-        <w:t>on</w:t>
-      </w:r>
-      <w:proofErr w:type="spellEnd"/>
-      <w:r>
-        <w:t xml:space="preserve"> de textos</w:t>
-      </w:r>
-      <w:r>
-        <w:t xml:space="preserve">, tanto en </w:t>
-      </w:r>
-      <w:proofErr w:type="spellStart"/>
-      <w:r>
-        <w:t>ambitos</w:t>
-      </w:r>
-      <w:proofErr w:type="spellEnd"/>
-      <w:r>
-        <w:t xml:space="preserve"> </w:t>
-      </w:r>
-      <w:proofErr w:type="spellStart"/>
-      <w:r>
-        <w:t>academicos</w:t>
-      </w:r>
-      <w:proofErr w:type="spellEnd"/>
-      <w:r>
-        <w:t xml:space="preserve"> como industriales. </w:t>
-      </w:r>
-      <w:r>
-        <w:t>Los caracteriza una gran simplicidad, que conlleva la ven</w:t>
-      </w:r>
-      <w:r>
-        <w:t xml:space="preserve">taja de que son de </w:t>
-      </w:r>
-      <w:proofErr w:type="spellStart"/>
-      <w:r>
-        <w:t>facil</w:t>
-      </w:r>
-      <w:proofErr w:type="spellEnd"/>
-      <w:r>
-        <w:t xml:space="preserve"> </w:t>
-      </w:r>
-      <w:proofErr w:type="spellStart"/>
-      <w:r>
-        <w:t>comprension</w:t>
-      </w:r>
-      <w:proofErr w:type="spellEnd"/>
-      <w:r>
-        <w:t xml:space="preserve"> y por tanto de </w:t>
-      </w:r>
-      <w:proofErr w:type="spellStart"/>
-      <w:r>
-        <w:t>facil</w:t>
-      </w:r>
-      <w:proofErr w:type="spellEnd"/>
-      <w:r>
-        <w:t xml:space="preserve"> uso. </w:t>
-      </w:r>
-      <w:r>
-        <w:t>A pesar de esta simplicidad, los clasificadores de Bayes ingenuos son basta</w:t>
-      </w:r>
-      <w:r>
-        <w:t xml:space="preserve">nte eficaces y </w:t>
-      </w:r>
-      <w:r>
-        <w:t>tienen una gr</w:t>
-      </w:r>
-      <w:r>
-        <w:t xml:space="preserve">an cantidad de aplicaciones </w:t>
-      </w:r>
-      <w:r>
-        <w:t>prácticas</w:t>
-      </w:r>
-      <w:r>
-        <w:t>.</w:t>
-      </w:r>
-    </w:p>
-    <w:p>
-      <w:pPr>
-        <w:jc w:val="both"/>
-      </w:pPr>
-      <w:r>
-        <w:t>Los clasificadores de Bayes ingenuos se basan en un mode</w:t>
-      </w:r>
-      <w:r>
-        <w:t xml:space="preserve">lo </w:t>
-      </w:r>
-      <w:proofErr w:type="spellStart"/>
-      <w:r>
-        <w:t>probabilistico</w:t>
-      </w:r>
-      <w:proofErr w:type="spellEnd"/>
-      <w:r>
-        <w:t xml:space="preserve">, el Teorema </w:t>
-      </w:r>
-      <w:r>
-        <w:t>de Bayes.</w:t>
+      </w:pPr>
+      <w:r>
+        <w:t xml:space="preserve">Los clasificadores de Bayes ingenuos se basan en un modelo </w:t>
+      </w:r>
+      <w:r>
+        <w:t>probabilístico</w:t>
+      </w:r>
+      <w:r>
+        <w:t>, el Teorema de Bayes.</w:t>
       </w:r>
     </w:p>
     <w:p>
@@ -1563,8 +1409,8 @@
         </w:rPr>
         <w:drawing>
           <wp:inline distT="0" distB="0" distL="0" distR="0" wp14:anchorId="5DABD6B2" wp14:editId="6B6B90C3">
-            <wp:extent cx="5362575" cy="857250"/>
-            <wp:effectExtent l="0" t="0" r="9525" b="0"/>
+            <wp:extent cx="5608320" cy="857250"/>
+            <wp:effectExtent l="0" t="0" r="0" b="0"/>
             <wp:docPr id="1" name="Imagen 1"/>
             <wp:cNvGraphicFramePr>
               <a:graphicFrameLocks xmlns:a="http://schemas.openxmlformats.org/drawingml/2006/main" noChangeAspect="1"/>
@@ -1585,7 +1431,7 @@
                   <pic:spPr>
                     <a:xfrm>
                       <a:off x="0" y="0"/>
-                      <a:ext cx="5362575" cy="857250"/>
+                      <a:ext cx="5608320" cy="857250"/>
                     </a:xfrm>
                     <a:prstGeom prst="rect">
                       <a:avLst/>
@@ -1606,24 +1452,11 @@
         <w:t>Según</w:t>
       </w:r>
       <w:r>
-        <w:t xml:space="preserve"> este teorem</w:t>
-      </w:r>
-      <w:r>
-        <w:t xml:space="preserve">a, la probabilidad de un suceso </w:t>
-      </w:r>
-      <w:proofErr w:type="spellStart"/>
-      <w:r>
-        <w:t>Ck</w:t>
-      </w:r>
-      <w:proofErr w:type="spellEnd"/>
-      <w:r>
-        <w:t xml:space="preserve">, dada una </w:t>
-      </w:r>
-      <w:proofErr w:type="spellStart"/>
-      <w:r>
-        <w:t>situacion</w:t>
-      </w:r>
-      <w:proofErr w:type="spellEnd"/>
+        <w:t xml:space="preserve"> este teorema, la probabilidad de un suceso Ck, dada una </w:t>
+      </w:r>
+      <w:r>
+        <w:t>situación</w:t>
+      </w:r>
       <w:r>
         <w:t xml:space="preserve"> x viene determinada por el </w:t>
       </w:r>
@@ -1631,30 +1464,14 @@
         <w:t>número</w:t>
       </w:r>
       <w:r>
-        <w:t xml:space="preserve"> de vece</w:t>
-      </w:r>
-      <w:r>
-        <w:t>s que se ha produci</w:t>
-      </w:r>
-      <w:r>
-        <w:t xml:space="preserve">do el suceso </w:t>
-      </w:r>
-      <w:proofErr w:type="spellStart"/>
-      <w:r>
-        <w:t>Ck</w:t>
-      </w:r>
-      <w:proofErr w:type="spellEnd"/>
-      <w:r>
-        <w:t xml:space="preserve"> en esa </w:t>
-      </w:r>
-      <w:proofErr w:type="spellStart"/>
-      <w:r>
-        <w:t>situaci</w:t>
-      </w:r>
-      <w:r>
-        <w:t>on</w:t>
-      </w:r>
-      <w:proofErr w:type="spellEnd"/>
+        <w:t xml:space="preserve"> de veces que se ha produci</w:t>
+      </w:r>
+      <w:r>
+        <w:t xml:space="preserve">do el suceso Ck en esa </w:t>
+      </w:r>
+      <w:r>
+        <w:t>situación</w:t>
+      </w:r>
       <w:r>
         <w:t xml:space="preserve"> x, </w:t>
       </w:r>
@@ -1667,25 +1484,15 @@
       <w:r>
         <w:t xml:space="preserve">e se ha encontrado esta </w:t>
       </w:r>
-      <w:proofErr w:type="spellStart"/>
-      <w:r>
-        <w:t>situaci</w:t>
-      </w:r>
-      <w:r>
-        <w:t>on</w:t>
-      </w:r>
-      <w:proofErr w:type="spellEnd"/>
-      <w:r>
-        <w:t xml:space="preserve"> x </w:t>
-      </w:r>
-      <w:r>
-        <w:t>(</w:t>
-      </w:r>
-      <w:proofErr w:type="spellStart"/>
-      <w:r>
-        <w:t>Eq</w:t>
-      </w:r>
-      <w:proofErr w:type="spellEnd"/>
+      <w:r>
+        <w:t>situación</w:t>
+      </w:r>
+      <w:r>
+        <w:t xml:space="preserve"> x (E</w:t>
+      </w:r>
+      <w:r>
+        <w:t>cuacion</w:t>
+      </w:r>
       <w:r>
         <w:t>. 2.1).</w:t>
       </w:r>
@@ -1695,165 +1502,44 @@
         <w:jc w:val="both"/>
       </w:pPr>
       <w:r>
-        <w:t xml:space="preserve">Aplicados al problema de la </w:t>
-      </w:r>
-      <w:proofErr w:type="spellStart"/>
-      <w:r>
-        <w:t>clasificaci</w:t>
-      </w:r>
-      <w:proofErr w:type="spellEnd"/>
-      <w:r>
-        <w:t xml:space="preserve"> ́</w:t>
-      </w:r>
-      <w:proofErr w:type="spellStart"/>
-      <w:r>
-        <w:t>on</w:t>
-      </w:r>
-      <w:proofErr w:type="spellEnd"/>
-      <w:r>
-        <w:t>, nos permite infe</w:t>
-      </w:r>
-      <w:r>
-        <w:t xml:space="preserve">rir la posibilidad que tiene un </w:t>
-      </w:r>
-      <w:r>
-        <w:t>elemento de pertenecer a cada una de las clases consid</w:t>
-      </w:r>
-      <w:r>
-        <w:t xml:space="preserve">eradas, teniendo en cuenta cada </w:t>
-      </w:r>
-      <w:r>
-        <w:t xml:space="preserve">una de las </w:t>
-      </w:r>
-      <w:proofErr w:type="spellStart"/>
-      <w:r>
-        <w:t>caracter</w:t>
-      </w:r>
-      <w:proofErr w:type="spellEnd"/>
-      <w:r>
-        <w:t xml:space="preserve"> ́</w:t>
-      </w:r>
-      <w:proofErr w:type="spellStart"/>
-      <w:r>
-        <w:t>ısticas</w:t>
-      </w:r>
-      <w:proofErr w:type="spellEnd"/>
-      <w:r>
-        <w:t xml:space="preserve"> de este elemento como un suceso</w:t>
-      </w:r>
-      <w:r>
-        <w:t xml:space="preserve"> a priori. </w:t>
-      </w:r>
-      <w:r>
-        <w:t xml:space="preserve">Los clasificadores de Bayes ingenuos reciben su nombre </w:t>
-      </w:r>
-      <w:r>
-        <w:t xml:space="preserve">debido a que toman en cuenta la </w:t>
-      </w:r>
-      <w:proofErr w:type="spellStart"/>
-      <w:r>
-        <w:t>contribuci</w:t>
-      </w:r>
-      <w:proofErr w:type="spellEnd"/>
-      <w:r>
-        <w:t xml:space="preserve"> ́</w:t>
-      </w:r>
-      <w:proofErr w:type="spellStart"/>
-      <w:r>
-        <w:t>on</w:t>
-      </w:r>
-      <w:proofErr w:type="spellEnd"/>
-      <w:r>
-        <w:t xml:space="preserve"> de cada </w:t>
-      </w:r>
-      <w:proofErr w:type="spellStart"/>
-      <w:r>
-        <w:t>caracter</w:t>
-      </w:r>
-      <w:proofErr w:type="spellEnd"/>
-      <w:r>
-        <w:t xml:space="preserve"> ́</w:t>
-      </w:r>
-      <w:proofErr w:type="spellStart"/>
-      <w:r>
-        <w:t>ıstica</w:t>
-      </w:r>
-      <w:proofErr w:type="spellEnd"/>
-      <w:r>
-        <w:t xml:space="preserve"> hacia la posibilidad d</w:t>
-      </w:r>
-      <w:r>
-        <w:t xml:space="preserve">e una </w:t>
-      </w:r>
-      <w:proofErr w:type="spellStart"/>
-      <w:r>
-        <w:t>clasificaci</w:t>
-      </w:r>
-      <w:proofErr w:type="spellEnd"/>
-      <w:r>
-        <w:t xml:space="preserve"> ́</w:t>
-      </w:r>
-      <w:proofErr w:type="spellStart"/>
-      <w:r>
-        <w:t>on</w:t>
-      </w:r>
-      <w:proofErr w:type="spellEnd"/>
+        <w:lastRenderedPageBreak/>
+        <w:t>Aplicados</w:t>
+      </w:r>
+      <w:r>
+        <w:t xml:space="preserve"> al problema de la clasificación</w:t>
+      </w:r>
+      <w:r>
+        <w:t>, nos permite inferir la posibilidad que tiene un elemento de pertenecer a cada una de las clases consideradas, teniendo en cu</w:t>
+      </w:r>
+      <w:r>
+        <w:t>enta cada una de las características</w:t>
+      </w:r>
+      <w:r>
+        <w:t xml:space="preserve"> de este elemento como un suceso a priori. Los clasificadores de Bayes ingenuos reciben su nombre debido a que toman en cuenta la </w:t>
+      </w:r>
+      <w:r>
+        <w:t>contribución de cada característica</w:t>
+      </w:r>
+      <w:r>
+        <w:t xml:space="preserve"> hacia la pos</w:t>
+      </w:r>
+      <w:r>
+        <w:t>ibilidad de una clasificación</w:t>
+      </w:r>
       <w:r>
         <w:t xml:space="preserve"> de manera </w:t>
       </w:r>
       <w:r>
-        <w:t xml:space="preserve">independiente, en </w:t>
-      </w:r>
-      <w:proofErr w:type="spellStart"/>
-      <w:r>
-        <w:t>contraposici</w:t>
-      </w:r>
-      <w:proofErr w:type="spellEnd"/>
-      <w:r>
-        <w:t xml:space="preserve"> ́</w:t>
-      </w:r>
-      <w:proofErr w:type="spellStart"/>
-      <w:r>
-        <w:t>on</w:t>
-      </w:r>
-      <w:proofErr w:type="spellEnd"/>
-      <w:r>
-        <w:t xml:space="preserve"> a correlacionar varias </w:t>
-      </w:r>
-      <w:proofErr w:type="spellStart"/>
-      <w:r>
-        <w:t>caract</w:t>
-      </w:r>
-      <w:r>
-        <w:t>er</w:t>
-      </w:r>
-      <w:proofErr w:type="spellEnd"/>
-      <w:r>
-        <w:t xml:space="preserve"> ́</w:t>
-      </w:r>
-      <w:proofErr w:type="spellStart"/>
-      <w:r>
-        <w:t>ısticas</w:t>
-      </w:r>
-      <w:proofErr w:type="spellEnd"/>
-      <w:r>
-        <w:t xml:space="preserve"> para realizar una </w:t>
-      </w:r>
-      <w:proofErr w:type="spellStart"/>
-      <w:r>
-        <w:t>estimaci</w:t>
-      </w:r>
-      <w:proofErr w:type="spellEnd"/>
-      <w:r>
-        <w:t xml:space="preserve"> ́</w:t>
-      </w:r>
-      <w:proofErr w:type="spellStart"/>
-      <w:r>
-        <w:t>on</w:t>
-      </w:r>
-      <w:proofErr w:type="spellEnd"/>
-      <w:r>
-        <w:t xml:space="preserve"> m ́as precisa a la hora de clasificar un elemento.</w:t>
+        <w:t>independiente, en contraposición</w:t>
+      </w:r>
+      <w:r>
+        <w:t xml:space="preserve"> a </w:t>
+      </w:r>
+      <w:r>
+        <w:t>correlacionar varias características para realizar una estimación más</w:t>
+      </w:r>
+      <w:r>
+        <w:t xml:space="preserve"> precisa a la hora de clasificar un elemento.</w:t>
       </w:r>
     </w:p>
     <w:p>
@@ -1874,7 +1560,6 @@
         <w:jc w:val="both"/>
       </w:pPr>
       <w:r>
-        <w:lastRenderedPageBreak/>
         <w:t>Los enfoques anal ́</w:t>
       </w:r>
       <w:proofErr w:type="spellStart"/>
@@ -1883,10 +1568,7 @@
       </w:r>
       <w:proofErr w:type="spellEnd"/>
       <w:r>
-        <w:t xml:space="preserve"> son</w:t>
-      </w:r>
-      <w:r>
-        <w:t xml:space="preserve"> </w:t>
+        <w:t xml:space="preserve"> son </w:t>
       </w:r>
       <w:proofErr w:type="spellStart"/>
       <w:r>
@@ -1894,15 +1576,90 @@
       </w:r>
       <w:proofErr w:type="spellEnd"/>
       <w:r>
+        <w:t xml:space="preserve"> ́e</w:t>
+      </w:r>
+      <w:r>
+        <w:t xml:space="preserve">llos </w:t>
+      </w:r>
+      <w:proofErr w:type="gramStart"/>
+      <w:r>
+        <w:t>que  intentan</w:t>
+      </w:r>
+      <w:proofErr w:type="gramEnd"/>
+      <w:r>
+        <w:t xml:space="preserve">  realizar  un  </w:t>
+      </w:r>
+      <w:proofErr w:type="spellStart"/>
+      <w:r>
+        <w:t>an</w:t>
+      </w:r>
+      <w:proofErr w:type="spellEnd"/>
+      <w:r>
         <w:t xml:space="preserve"> ́</w:t>
       </w:r>
+      <w:proofErr w:type="spellStart"/>
+      <w:r>
+        <w:t>alisis</w:t>
+      </w:r>
+      <w:proofErr w:type="spellEnd"/>
+      <w:r>
+        <w:t xml:space="preserve">  </w:t>
+      </w:r>
+      <w:proofErr w:type="spellStart"/>
+      <w:r>
+        <w:t>morfosint</w:t>
+      </w:r>
+      <w:proofErr w:type="spellEnd"/>
+      <w:r>
+        <w:t xml:space="preserve"> ́actico sobre el texto de entrada, obteniendo </w:t>
+      </w:r>
+      <w:proofErr w:type="spellStart"/>
+      <w:r>
+        <w:t>informaci</w:t>
+      </w:r>
+      <w:proofErr w:type="spellEnd"/>
+      <w:r>
+        <w:t xml:space="preserve"> ́</w:t>
+      </w:r>
+      <w:proofErr w:type="spellStart"/>
+      <w:r>
+        <w:t>on</w:t>
+      </w:r>
+      <w:proofErr w:type="spellEnd"/>
+      <w:r>
+        <w:t xml:space="preserve"> relativa a las construcciones </w:t>
+      </w:r>
+      <w:proofErr w:type="spellStart"/>
+      <w:r>
+        <w:t>sint</w:t>
+      </w:r>
+      <w:proofErr w:type="spellEnd"/>
+      <w:r>
+        <w:t xml:space="preserve"> ́acticas de las oraciones y la </w:t>
+      </w:r>
+      <w:proofErr w:type="spellStart"/>
+      <w:r>
+        <w:t>morfolog</w:t>
+      </w:r>
+      <w:proofErr w:type="spellEnd"/>
+      <w:r>
+        <w:t xml:space="preserve"> ́</w:t>
+      </w:r>
+      <w:proofErr w:type="spellStart"/>
+      <w:r>
+        <w:t>ıa</w:t>
+      </w:r>
+      <w:proofErr w:type="spellEnd"/>
+      <w:r>
+        <w:t xml:space="preserve"> de las palabras utilizadas. Esta clase de enfoques se basa </w:t>
+      </w:r>
       <w:proofErr w:type="gramStart"/>
       <w:r>
-        <w:t>ellos  que</w:t>
+        <w:t>en  el</w:t>
       </w:r>
       <w:proofErr w:type="gramEnd"/>
       <w:r>
-        <w:t xml:space="preserve">  intentan  realizar  un  </w:t>
+        <w:t xml:space="preserve">  </w:t>
       </w:r>
       <w:proofErr w:type="spellStart"/>
       <w:r>
@@ -1926,17 +1683,11 @@
       </w:r>
       <w:proofErr w:type="spellEnd"/>
       <w:r>
-        <w:t xml:space="preserve"> ́actico</w:t>
-      </w:r>
-      <w:r>
-        <w:t xml:space="preserve"> </w:t>
-      </w:r>
-      <w:r>
-        <w:t xml:space="preserve">sobre el texto de entrada, obteniendo </w:t>
-      </w:r>
-      <w:proofErr w:type="spellStart"/>
-      <w:r>
-        <w:t>informaci</w:t>
+        <w:t xml:space="preserve"> ́actico  cl ́asico,  que  lleva  </w:t>
+      </w:r>
+      <w:proofErr w:type="spellStart"/>
+      <w:r>
+        <w:t>realiz</w:t>
       </w:r>
       <w:proofErr w:type="spellEnd"/>
       <w:r>
@@ -1944,98 +1695,11 @@
       </w:r>
       <w:proofErr w:type="spellStart"/>
       <w:r>
-        <w:t>on</w:t>
-      </w:r>
-      <w:proofErr w:type="spellEnd"/>
-      <w:r>
-        <w:t xml:space="preserve"> relativa a las construcciones </w:t>
-      </w:r>
-      <w:proofErr w:type="spellStart"/>
-      <w:r>
-        <w:t>sint</w:t>
-      </w:r>
-      <w:proofErr w:type="spellEnd"/>
-      <w:r>
-        <w:t xml:space="preserve"> ́acticas</w:t>
-      </w:r>
-      <w:r>
-        <w:t xml:space="preserve"> </w:t>
-      </w:r>
-      <w:r>
-        <w:t xml:space="preserve">de las oraciones y la </w:t>
-      </w:r>
-      <w:proofErr w:type="spellStart"/>
-      <w:r>
-        <w:t>morfolog</w:t>
-      </w:r>
-      <w:proofErr w:type="spellEnd"/>
-      <w:r>
-        <w:t xml:space="preserve"> ́</w:t>
-      </w:r>
-      <w:proofErr w:type="spellStart"/>
-      <w:r>
-        <w:t>ıa</w:t>
-      </w:r>
-      <w:proofErr w:type="spellEnd"/>
-      <w:r>
-        <w:t xml:space="preserve"> de las palabras utilizadas. Esta clase de enfoques se basa</w:t>
-      </w:r>
-      <w:r>
-        <w:t xml:space="preserve"> </w:t>
-      </w:r>
-      <w:proofErr w:type="gramStart"/>
-      <w:r>
-        <w:t>en  el</w:t>
-      </w:r>
-      <w:proofErr w:type="gramEnd"/>
-      <w:r>
-        <w:t xml:space="preserve">  </w:t>
-      </w:r>
-      <w:proofErr w:type="spellStart"/>
-      <w:r>
-        <w:t>an</w:t>
-      </w:r>
-      <w:proofErr w:type="spellEnd"/>
-      <w:r>
-        <w:t xml:space="preserve"> ́</w:t>
-      </w:r>
-      <w:proofErr w:type="spellStart"/>
-      <w:r>
-        <w:t>alisis</w:t>
-      </w:r>
-      <w:proofErr w:type="spellEnd"/>
-      <w:r>
-        <w:t xml:space="preserve">  </w:t>
-      </w:r>
-      <w:proofErr w:type="spellStart"/>
-      <w:r>
-        <w:t>morfosint</w:t>
-      </w:r>
-      <w:proofErr w:type="spellEnd"/>
-      <w:r>
-        <w:t xml:space="preserve"> ́actico  cl ́asico,  que  lleva  </w:t>
-      </w:r>
-      <w:proofErr w:type="spellStart"/>
-      <w:r>
-        <w:t>realiz</w:t>
-      </w:r>
-      <w:proofErr w:type="spellEnd"/>
-      <w:r>
-        <w:t xml:space="preserve"> ́</w:t>
-      </w:r>
-      <w:proofErr w:type="spellStart"/>
-      <w:r>
         <w:t>andose</w:t>
       </w:r>
       <w:proofErr w:type="spellEnd"/>
       <w:r>
-        <w:t xml:space="preserve">  durante  siglos  de  forma</w:t>
-      </w:r>
-      <w:r>
-        <w:t xml:space="preserve"> </w:t>
-      </w:r>
-      <w:r>
-        <w:t>manual, como herramienta docente para dar a conocer las bases de un lenguaje natural.</w:t>
+        <w:t xml:space="preserve">  durante  siglos  de  forma manual, como herramienta docente para dar a conocer las bases de un lenguaje natural.</w:t>
       </w:r>
     </w:p>
     <w:p>
@@ -2043,10 +1707,7 @@
         <w:jc w:val="both"/>
       </w:pPr>
       <w:r>
-        <w:t>Sin embargo, se trata de enfoques de mayor complejida</w:t>
-      </w:r>
-      <w:r>
-        <w:t xml:space="preserve">d en </w:t>
+        <w:t xml:space="preserve">Sin embargo, se trata de enfoques de mayor complejidad en </w:t>
       </w:r>
       <w:proofErr w:type="spellStart"/>
       <w:r>
@@ -2062,10 +1723,7 @@
       </w:r>
       <w:proofErr w:type="spellEnd"/>
       <w:r>
-        <w:t xml:space="preserve"> con los enfo</w:t>
-      </w:r>
-      <w:r>
-        <w:t>ques estad ́</w:t>
+        <w:t xml:space="preserve"> con los enfoques estad ́</w:t>
       </w:r>
       <w:proofErr w:type="spellStart"/>
       <w:r>
@@ -2089,10 +1747,7 @@
       </w:r>
       <w:proofErr w:type="spellEnd"/>
       <w:r>
-        <w:t xml:space="preserve"> de conocimientos sobre la</w:t>
-      </w:r>
-      <w:r>
-        <w:t xml:space="preserve"> </w:t>
+        <w:t xml:space="preserve"> de conocimientos sobre la </w:t>
       </w:r>
       <w:proofErr w:type="spellStart"/>
       <w:r>
@@ -2124,25 +1779,7 @@
       </w:r>
       <w:proofErr w:type="spellEnd"/>
       <w:r>
-        <w:t xml:space="preserve"> del lenguaje objetivo. Por ejemplo</w:t>
-      </w:r>
-      <w:r>
-        <w:t>,</w:t>
-      </w:r>
-      <w:r>
-        <w:t xml:space="preserve"> se deben de conocer</w:t>
-      </w:r>
-      <w:r>
-        <w:t xml:space="preserve"> </w:t>
-      </w:r>
-      <w:r>
-        <w:t>todas las conjugaciones posibles de todos los verbos del lenguaje objetivo, y atender al</w:t>
-      </w:r>
-      <w:r>
-        <w:t xml:space="preserve"> </w:t>
-      </w:r>
-      <w:r>
-        <w:t xml:space="preserve">contexto de las oraciones para utilizar la </w:t>
+        <w:t xml:space="preserve"> del lenguaje objetivo. Por ejemplo, se deben de conocer todas las conjugaciones posibles de todos los verbos del lenguaje objetivo, y atender al contexto de las oraciones para utilizar la </w:t>
       </w:r>
       <w:proofErr w:type="spellStart"/>
       <w:r>
@@ -2182,10 +1819,7 @@
         <w:jc w:val="both"/>
       </w:pPr>
       <w:r>
-        <w:t>Por otra parte, las herramientas de PLN</w:t>
-      </w:r>
-      <w:r>
-        <w:t xml:space="preserve"> </w:t>
+        <w:t xml:space="preserve">Por otra parte, las herramientas de PLN </w:t>
       </w:r>
       <w:proofErr w:type="gramStart"/>
       <w:r>
@@ -2201,10 +1835,7 @@
       </w:r>
       <w:proofErr w:type="spellEnd"/>
       <w:r>
-        <w:t xml:space="preserve"> ́acticos  y</w:t>
-      </w:r>
-      <w:r>
-        <w:t xml:space="preserve"> </w:t>
+        <w:t xml:space="preserve"> ́acticos  y </w:t>
       </w:r>
       <w:proofErr w:type="spellStart"/>
       <w:r>
@@ -2228,13 +1859,7 @@
       </w:r>
       <w:proofErr w:type="spellEnd"/>
       <w:r>
-        <w:t xml:space="preserve"> ́as  de  requerir  para  cada  uno  de  ellos</w:t>
-      </w:r>
-      <w:r>
-        <w:t xml:space="preserve"> </w:t>
-      </w:r>
-      <w:r>
-        <w:t xml:space="preserve">diferente para paliar las </w:t>
+        <w:t xml:space="preserve"> ́as  de  requerir  para  cada  uno  de  ellos diferente para paliar las </w:t>
       </w:r>
       <w:proofErr w:type="spellStart"/>
       <w:r>
@@ -2242,13 +1867,53 @@
       </w:r>
       <w:proofErr w:type="spellEnd"/>
       <w:r>
-        <w:t xml:space="preserve"> de cada </w:t>
+        <w:t xml:space="preserve"> de cada uno de los lenguajes.</w:t>
+      </w:r>
+    </w:p>
+    <w:p>
+      <w:pPr>
+        <w:rPr>
+          <w:b/>
+          <w:sz w:val="24"/>
+          <w:szCs w:val="24"/>
+        </w:rPr>
+      </w:pPr>
+      <w:r>
+        <w:rPr>
+          <w:b/>
+          <w:sz w:val="24"/>
+          <w:szCs w:val="24"/>
+        </w:rPr>
+        <w:t>TRABAJO FUTURO O DE MEJORA:</w:t>
+      </w:r>
+    </w:p>
+    <w:p>
+      <w:pPr>
+        <w:jc w:val="both"/>
+      </w:pPr>
+      <w:r>
+        <w:t xml:space="preserve">Mejora del sistema de clasificación: lo que ya se tiene </w:t>
+      </w:r>
+      <w:r>
+        <w:t xml:space="preserve">planteado </w:t>
+      </w:r>
+      <w:r>
+        <w:t>más una conexión a un servicio como T</w:t>
+      </w:r>
+      <w:r>
+        <w:t>witter</w:t>
+      </w:r>
+      <w:r>
+        <w:t xml:space="preserve">, básicamente lo que se hace dentro del tweet </w:t>
+      </w:r>
+      <w:r>
+        <w:t xml:space="preserve">es un </w:t>
+      </w:r>
+      <w:r>
+        <w:t>proceso de limpieza para obtener palabras claves, como hashtags para retroalimentar la base de datos del clasificador, cada hashtag que se agrega va a mejorar el clasificador de esa categoría.</w:t>
       </w:r>
       <w:bookmarkStart w:id="0" w:name="_GoBack"/>
       <w:bookmarkEnd w:id="0"/>
-      <w:r>
-        <w:t>uno de los lenguajes.</w:t>
-      </w:r>
     </w:p>
     <w:p>
       <w:pPr>

</xml_diff>

<commit_message>
dejando lo mas limpio posible
</commit_message>
<xml_diff>
--- a/Informe Proyecto 3.docx
+++ b/Informe Proyecto 3.docx
@@ -644,60 +644,7 @@
                                         <w:rFonts w:asciiTheme="majorHAnsi" w:eastAsia="ArialMT" w:hAnsiTheme="majorHAnsi" w:cstheme="majorHAnsi"/>
                                         <w:lang w:eastAsia="en-US"/>
                                       </w:rPr>
-                                      <w:t>Realizar una tarea de clasificación para los tweets adjuntos en seleccionados y no</w:t>
-                                    </w:r>
-                                    <w:r>
-                                      <w:rPr>
-                                        <w:rFonts w:asciiTheme="majorHAnsi" w:eastAsia="ArialMT" w:hAnsiTheme="majorHAnsi" w:cstheme="majorHAnsi"/>
-                                      </w:rPr>
-                                      <w:t xml:space="preserve"> </w:t>
-                                    </w:r>
-                                    <w:r>
-                                      <w:rPr>
-                                        <w:rFonts w:asciiTheme="majorHAnsi" w:eastAsia="ArialMT" w:hAnsiTheme="majorHAnsi" w:cstheme="majorHAnsi"/>
-                                        <w:lang w:eastAsia="en-US"/>
-                                      </w:rPr>
-                                      <w:t>seleccionados usando únicamente el campo de “texto</w:t>
-                                    </w:r>
-                                    <w:r>
-                                      <w:rPr>
-                                        <w:rFonts w:asciiTheme="majorHAnsi" w:eastAsia="ArialMT" w:hAnsiTheme="majorHAnsi" w:cstheme="majorHAnsi"/>
-                                        <w:lang w:eastAsia="en-US"/>
-                                      </w:rPr>
-                                      <w:t xml:space="preserve">”. Para esto es necesario, como </w:t>
-                                    </w:r>
-                                    <w:r>
-                                      <w:rPr>
-                                        <w:rFonts w:asciiTheme="majorHAnsi" w:eastAsia="ArialMT" w:hAnsiTheme="majorHAnsi" w:cstheme="majorHAnsi"/>
-                                        <w:lang w:eastAsia="en-US"/>
-                                      </w:rPr>
-                                      <w:t>mínimo,</w:t>
-                                    </w:r>
-                                    <w:r>
-                                      <w:rPr>
-                                        <w:rFonts w:asciiTheme="majorHAnsi" w:eastAsia="ArialMT" w:hAnsiTheme="majorHAnsi" w:cstheme="majorHAnsi"/>
-                                      </w:rPr>
-                                      <w:t xml:space="preserve"> </w:t>
-                                    </w:r>
-                                    <w:r>
-                                      <w:rPr>
-                                        <w:rFonts w:asciiTheme="majorHAnsi" w:eastAsia="ArialMT" w:hAnsiTheme="majorHAnsi" w:cstheme="majorHAnsi"/>
-                                        <w:lang w:eastAsia="en-US"/>
-                                      </w:rPr>
-                                      <w:t>programar su propia red neuronal y usar otros dos clasificadores o combinaciones de los</w:t>
-                                    </w:r>
-                                    <w:r>
-                                      <w:rPr>
-                                        <w:rFonts w:asciiTheme="majorHAnsi" w:eastAsia="ArialMT" w:hAnsiTheme="majorHAnsi" w:cstheme="majorHAnsi"/>
-                                      </w:rPr>
-                                      <w:t xml:space="preserve"> </w:t>
-                                    </w:r>
-                                    <w:r>
-                                      <w:rPr>
-                                        <w:rFonts w:asciiTheme="majorHAnsi" w:eastAsia="ArialMT" w:hAnsiTheme="majorHAnsi" w:cstheme="majorHAnsi"/>
-                                        <w:lang w:eastAsia="en-US"/>
-                                      </w:rPr>
-                                      <w:t>mismos.</w:t>
+                                      <w:t>Realizar una tarea de clasificación para los tweets adjuntos en seleccionados y no seleccionados usando únicamente el campo de “texto”. Para esto es necesario, como mínimo, programar su propia red neuronal y usar otros dos clasificadores o combinaciones de los mismos. Se espera que todos los clasificadores tengan un mejor resultado que el hacer una clasificación aleatoria.</w:t>
                                     </w:r>
                                   </w:p>
                                 </w:sdtContent>
@@ -777,60 +724,7 @@
                                   <w:rFonts w:asciiTheme="majorHAnsi" w:eastAsia="ArialMT" w:hAnsiTheme="majorHAnsi" w:cstheme="majorHAnsi"/>
                                   <w:lang w:eastAsia="en-US"/>
                                 </w:rPr>
-                                <w:t>Realizar una tarea de clasificación para los tweets adjuntos en seleccionados y no</w:t>
-                              </w:r>
-                              <w:r>
-                                <w:rPr>
-                                  <w:rFonts w:asciiTheme="majorHAnsi" w:eastAsia="ArialMT" w:hAnsiTheme="majorHAnsi" w:cstheme="majorHAnsi"/>
-                                </w:rPr>
-                                <w:t xml:space="preserve"> </w:t>
-                              </w:r>
-                              <w:r>
-                                <w:rPr>
-                                  <w:rFonts w:asciiTheme="majorHAnsi" w:eastAsia="ArialMT" w:hAnsiTheme="majorHAnsi" w:cstheme="majorHAnsi"/>
-                                  <w:lang w:eastAsia="en-US"/>
-                                </w:rPr>
-                                <w:t>seleccionados usando únicamente el campo de “texto</w:t>
-                              </w:r>
-                              <w:r>
-                                <w:rPr>
-                                  <w:rFonts w:asciiTheme="majorHAnsi" w:eastAsia="ArialMT" w:hAnsiTheme="majorHAnsi" w:cstheme="majorHAnsi"/>
-                                  <w:lang w:eastAsia="en-US"/>
-                                </w:rPr>
-                                <w:t xml:space="preserve">”. Para esto es necesario, como </w:t>
-                              </w:r>
-                              <w:r>
-                                <w:rPr>
-                                  <w:rFonts w:asciiTheme="majorHAnsi" w:eastAsia="ArialMT" w:hAnsiTheme="majorHAnsi" w:cstheme="majorHAnsi"/>
-                                  <w:lang w:eastAsia="en-US"/>
-                                </w:rPr>
-                                <w:t>mínimo,</w:t>
-                              </w:r>
-                              <w:r>
-                                <w:rPr>
-                                  <w:rFonts w:asciiTheme="majorHAnsi" w:eastAsia="ArialMT" w:hAnsiTheme="majorHAnsi" w:cstheme="majorHAnsi"/>
-                                </w:rPr>
-                                <w:t xml:space="preserve"> </w:t>
-                              </w:r>
-                              <w:r>
-                                <w:rPr>
-                                  <w:rFonts w:asciiTheme="majorHAnsi" w:eastAsia="ArialMT" w:hAnsiTheme="majorHAnsi" w:cstheme="majorHAnsi"/>
-                                  <w:lang w:eastAsia="en-US"/>
-                                </w:rPr>
-                                <w:t>programar su propia red neuronal y usar otros dos clasificadores o combinaciones de los</w:t>
-                              </w:r>
-                              <w:r>
-                                <w:rPr>
-                                  <w:rFonts w:asciiTheme="majorHAnsi" w:eastAsia="ArialMT" w:hAnsiTheme="majorHAnsi" w:cstheme="majorHAnsi"/>
-                                </w:rPr>
-                                <w:t xml:space="preserve"> </w:t>
-                              </w:r>
-                              <w:r>
-                                <w:rPr>
-                                  <w:rFonts w:asciiTheme="majorHAnsi" w:eastAsia="ArialMT" w:hAnsiTheme="majorHAnsi" w:cstheme="majorHAnsi"/>
-                                  <w:lang w:eastAsia="en-US"/>
-                                </w:rPr>
-                                <w:t>mismos.</w:t>
+                                <w:t>Realizar una tarea de clasificación para los tweets adjuntos en seleccionados y no seleccionados usando únicamente el campo de “texto”. Para esto es necesario, como mínimo, programar su propia red neuronal y usar otros dos clasificadores o combinaciones de los mismos. Se espera que todos los clasificadores tengan un mejor resultado que el hacer una clasificación aleatoria.</w:t>
                               </w:r>
                             </w:p>
                           </w:sdtContent>
@@ -1309,12 +1203,12 @@
       <w:pPr>
         <w:jc w:val="both"/>
         <w:rPr>
-          <w:sz w:val="24"/>
+          <w:u w:val="single"/>
         </w:rPr>
       </w:pPr>
       <w:r>
         <w:rPr>
-          <w:sz w:val="24"/>
+          <w:u w:val="single"/>
         </w:rPr>
         <w:t>La mayoría de autores o paginas recomiendan:</w:t>
       </w:r>
@@ -1544,331 +1438,35 @@
     </w:p>
     <w:p>
       <w:pPr>
-        <w:pStyle w:val="Prrafodelista"/>
-        <w:numPr>
-          <w:ilvl w:val="0"/>
-          <w:numId w:val="1"/>
-        </w:numPr>
+        <w:rPr>
+          <w:sz w:val="24"/>
+          <w:szCs w:val="24"/>
+          <w:u w:val="single"/>
+        </w:rPr>
+      </w:pPr>
+      <w:r>
+        <w:rPr>
+          <w:szCs w:val="24"/>
+          <w:u w:val="single"/>
+        </w:rPr>
+        <w:t>Lo que se usó:</w:t>
+      </w:r>
+    </w:p>
+    <w:p>
+      <w:pPr>
         <w:jc w:val="both"/>
-      </w:pPr>
-      <w:r>
-        <w:t>Enfoques analíticos</w:t>
-      </w:r>
-    </w:p>
-    <w:p>
-      <w:pPr>
-        <w:jc w:val="both"/>
-      </w:pPr>
-      <w:r>
-        <w:t>Los enfoques anal ́</w:t>
-      </w:r>
-      <w:proofErr w:type="spellStart"/>
-      <w:r>
-        <w:t>ıticos</w:t>
-      </w:r>
-      <w:proofErr w:type="spellEnd"/>
-      <w:r>
-        <w:t xml:space="preserve"> son </w:t>
-      </w:r>
-      <w:proofErr w:type="spellStart"/>
-      <w:r>
-        <w:t>aqu</w:t>
-      </w:r>
-      <w:proofErr w:type="spellEnd"/>
-      <w:r>
-        <w:t xml:space="preserve"> ́e</w:t>
-      </w:r>
-      <w:r>
-        <w:t xml:space="preserve">llos </w:t>
-      </w:r>
-      <w:proofErr w:type="gramStart"/>
-      <w:r>
-        <w:t>que  intentan</w:t>
-      </w:r>
-      <w:proofErr w:type="gramEnd"/>
-      <w:r>
-        <w:t xml:space="preserve">  realizar  un  </w:t>
-      </w:r>
-      <w:proofErr w:type="spellStart"/>
-      <w:r>
-        <w:t>an</w:t>
-      </w:r>
-      <w:proofErr w:type="spellEnd"/>
-      <w:r>
-        <w:t xml:space="preserve"> ́</w:t>
-      </w:r>
-      <w:proofErr w:type="spellStart"/>
-      <w:r>
-        <w:t>alisis</w:t>
-      </w:r>
-      <w:proofErr w:type="spellEnd"/>
-      <w:r>
-        <w:t xml:space="preserve">  </w:t>
-      </w:r>
-      <w:proofErr w:type="spellStart"/>
-      <w:r>
-        <w:t>morfosint</w:t>
-      </w:r>
-      <w:proofErr w:type="spellEnd"/>
-      <w:r>
-        <w:t xml:space="preserve"> ́actico sobre el texto de entrada, obteniendo </w:t>
-      </w:r>
-      <w:proofErr w:type="spellStart"/>
-      <w:r>
-        <w:t>informaci</w:t>
-      </w:r>
-      <w:proofErr w:type="spellEnd"/>
-      <w:r>
-        <w:t xml:space="preserve"> ́</w:t>
-      </w:r>
-      <w:proofErr w:type="spellStart"/>
-      <w:r>
-        <w:t>on</w:t>
-      </w:r>
-      <w:proofErr w:type="spellEnd"/>
-      <w:r>
-        <w:t xml:space="preserve"> relativa a las construcciones </w:t>
-      </w:r>
-      <w:proofErr w:type="spellStart"/>
-      <w:r>
-        <w:t>sint</w:t>
-      </w:r>
-      <w:proofErr w:type="spellEnd"/>
-      <w:r>
-        <w:t xml:space="preserve"> ́acticas de las oraciones y la </w:t>
-      </w:r>
-      <w:proofErr w:type="spellStart"/>
-      <w:r>
-        <w:t>morfolog</w:t>
-      </w:r>
-      <w:proofErr w:type="spellEnd"/>
-      <w:r>
-        <w:t xml:space="preserve"> ́</w:t>
-      </w:r>
-      <w:proofErr w:type="spellStart"/>
-      <w:r>
-        <w:t>ıa</w:t>
-      </w:r>
-      <w:proofErr w:type="spellEnd"/>
-      <w:r>
-        <w:t xml:space="preserve"> de las palabras utilizadas. Esta clase de enfoques se basa </w:t>
-      </w:r>
-      <w:proofErr w:type="gramStart"/>
-      <w:r>
-        <w:t>en  el</w:t>
-      </w:r>
-      <w:proofErr w:type="gramEnd"/>
-      <w:r>
-        <w:t xml:space="preserve">  </w:t>
-      </w:r>
-      <w:proofErr w:type="spellStart"/>
-      <w:r>
-        <w:t>an</w:t>
-      </w:r>
-      <w:proofErr w:type="spellEnd"/>
-      <w:r>
-        <w:t xml:space="preserve"> ́</w:t>
-      </w:r>
-      <w:proofErr w:type="spellStart"/>
-      <w:r>
-        <w:t>alisis</w:t>
-      </w:r>
-      <w:proofErr w:type="spellEnd"/>
-      <w:r>
-        <w:t xml:space="preserve">  </w:t>
-      </w:r>
-      <w:proofErr w:type="spellStart"/>
-      <w:r>
-        <w:t>morfosint</w:t>
-      </w:r>
-      <w:proofErr w:type="spellEnd"/>
-      <w:r>
-        <w:t xml:space="preserve"> ́actico  cl ́asico,  que  lleva  </w:t>
-      </w:r>
-      <w:proofErr w:type="spellStart"/>
-      <w:r>
-        <w:t>realiz</w:t>
-      </w:r>
-      <w:proofErr w:type="spellEnd"/>
-      <w:r>
-        <w:t xml:space="preserve"> ́</w:t>
-      </w:r>
-      <w:proofErr w:type="spellStart"/>
-      <w:r>
-        <w:t>andose</w:t>
-      </w:r>
-      <w:proofErr w:type="spellEnd"/>
-      <w:r>
-        <w:t xml:space="preserve">  durante  siglos  de  forma manual, como herramienta docente para dar a conocer las bases de un lenguaje natural.</w:t>
-      </w:r>
-    </w:p>
-    <w:p>
-      <w:pPr>
-        <w:jc w:val="both"/>
-      </w:pPr>
-      <w:r>
-        <w:t xml:space="preserve">Sin embargo, se trata de enfoques de mayor complejidad en </w:t>
-      </w:r>
-      <w:proofErr w:type="spellStart"/>
-      <w:r>
-        <w:t>comparaci</w:t>
-      </w:r>
-      <w:proofErr w:type="spellEnd"/>
-      <w:r>
-        <w:t xml:space="preserve"> ́</w:t>
-      </w:r>
-      <w:proofErr w:type="spellStart"/>
-      <w:r>
-        <w:t>on</w:t>
-      </w:r>
-      <w:proofErr w:type="spellEnd"/>
-      <w:r>
-        <w:t xml:space="preserve"> con los enfoques estad ́</w:t>
-      </w:r>
-      <w:proofErr w:type="spellStart"/>
-      <w:r>
-        <w:t>ısticos</w:t>
-      </w:r>
-      <w:proofErr w:type="spellEnd"/>
-      <w:r>
-        <w:t xml:space="preserve">, debido a que requieren la </w:t>
-      </w:r>
-      <w:proofErr w:type="spellStart"/>
-      <w:r>
-        <w:t>implementaci</w:t>
-      </w:r>
-      <w:proofErr w:type="spellEnd"/>
-      <w:r>
-        <w:t xml:space="preserve"> ́</w:t>
-      </w:r>
-      <w:proofErr w:type="spellStart"/>
-      <w:r>
-        <w:t>on</w:t>
-      </w:r>
-      <w:proofErr w:type="spellEnd"/>
-      <w:r>
-        <w:t xml:space="preserve"> de conocimientos sobre la </w:t>
-      </w:r>
-      <w:proofErr w:type="spellStart"/>
-      <w:r>
-        <w:t>gram</w:t>
-      </w:r>
-      <w:proofErr w:type="spellEnd"/>
-      <w:r>
-        <w:t xml:space="preserve"> ́</w:t>
-      </w:r>
-      <w:proofErr w:type="spellStart"/>
-      <w:r>
-        <w:t>atica</w:t>
-      </w:r>
-      <w:proofErr w:type="spellEnd"/>
-      <w:r>
-        <w:t xml:space="preserve">, sintaxis y </w:t>
-      </w:r>
-      <w:proofErr w:type="spellStart"/>
-      <w:r>
-        <w:t>sem</w:t>
-      </w:r>
-      <w:proofErr w:type="spellEnd"/>
-      <w:r>
-        <w:t xml:space="preserve"> ́</w:t>
-      </w:r>
-      <w:proofErr w:type="spellStart"/>
-      <w:r>
-        <w:t>antica</w:t>
-      </w:r>
-      <w:proofErr w:type="spellEnd"/>
-      <w:r>
-        <w:t xml:space="preserve"> del lenguaje objetivo. Por ejemplo, se deben de conocer todas las conjugaciones posibles de todos los verbos del lenguaje objetivo, y atender al contexto de las oraciones para utilizar la </w:t>
-      </w:r>
-      <w:proofErr w:type="spellStart"/>
-      <w:r>
-        <w:t>acepci</w:t>
-      </w:r>
-      <w:proofErr w:type="spellEnd"/>
-      <w:r>
-        <w:t xml:space="preserve"> ́</w:t>
-      </w:r>
-      <w:proofErr w:type="spellStart"/>
-      <w:r>
-        <w:t>on</w:t>
-      </w:r>
-      <w:proofErr w:type="spellEnd"/>
-      <w:r>
-        <w:t xml:space="preserve"> correcta de palabras </w:t>
-      </w:r>
-      <w:proofErr w:type="spellStart"/>
-      <w:r>
-        <w:t>ambig</w:t>
-      </w:r>
-      <w:proofErr w:type="spellEnd"/>
-      <w:r>
-        <w:t xml:space="preserve"> ̈</w:t>
-      </w:r>
-      <w:proofErr w:type="spellStart"/>
-      <w:r>
-        <w:t>uas</w:t>
-      </w:r>
-      <w:proofErr w:type="spellEnd"/>
-      <w:r>
-        <w:t>.</w:t>
-      </w:r>
-    </w:p>
-    <w:p>
-      <w:pPr>
-        <w:jc w:val="both"/>
-      </w:pPr>
-      <w:r>
-        <w:t xml:space="preserve">Por otra parte, las herramientas de PLN </w:t>
-      </w:r>
-      <w:proofErr w:type="gramStart"/>
-      <w:r>
-        <w:t>deben  contener</w:t>
-      </w:r>
-      <w:proofErr w:type="gramEnd"/>
-      <w:r>
-        <w:t xml:space="preserve">  corpus  </w:t>
-      </w:r>
-      <w:proofErr w:type="spellStart"/>
-      <w:r>
-        <w:t>morfosint</w:t>
-      </w:r>
-      <w:proofErr w:type="spellEnd"/>
-      <w:r>
-        <w:t xml:space="preserve"> ́acticos  y </w:t>
-      </w:r>
-      <w:proofErr w:type="spellStart"/>
-      <w:r>
-        <w:t>sem</w:t>
-      </w:r>
-      <w:proofErr w:type="spellEnd"/>
-      <w:r>
-        <w:t xml:space="preserve"> ́</w:t>
-      </w:r>
-      <w:proofErr w:type="spellStart"/>
-      <w:r>
-        <w:t>anticos</w:t>
-      </w:r>
-      <w:proofErr w:type="spellEnd"/>
-      <w:r>
-        <w:t xml:space="preserve">  para  cada  uno  de  los  idiomas,  </w:t>
-      </w:r>
-      <w:proofErr w:type="spellStart"/>
-      <w:r>
-        <w:t>adem</w:t>
-      </w:r>
-      <w:proofErr w:type="spellEnd"/>
-      <w:r>
-        <w:t xml:space="preserve"> ́as  de  requerir  para  cada  uno  de  ellos diferente para paliar las </w:t>
-      </w:r>
-      <w:proofErr w:type="spellStart"/>
-      <w:r>
-        <w:t>idiosincracias</w:t>
-      </w:r>
-      <w:proofErr w:type="spellEnd"/>
-      <w:r>
-        <w:t xml:space="preserve"> de cada uno de los lenguajes.</w:t>
-      </w:r>
+        <w:rPr>
+          <w:szCs w:val="24"/>
+        </w:rPr>
+      </w:pPr>
+      <w:r>
+        <w:rPr>
+          <w:szCs w:val="24"/>
+        </w:rPr>
+        <w:t>Un clasificador creado a fuerza bruta, tomando las listas de categorías y la lista de hashtags.</w:t>
+      </w:r>
+      <w:bookmarkStart w:id="0" w:name="_GoBack"/>
+      <w:bookmarkEnd w:id="0"/>
     </w:p>
     <w:p>
       <w:pPr>
@@ -1912,8 +1510,6 @@
       <w:r>
         <w:t>proceso de limpieza para obtener palabras claves, como hashtags para retroalimentar la base de datos del clasificador, cada hashtag que se agrega va a mejorar el clasificador de esa categoría.</w:t>
       </w:r>
-      <w:bookmarkStart w:id="0" w:name="_GoBack"/>
-      <w:bookmarkEnd w:id="0"/>
     </w:p>
     <w:p>
       <w:pPr>
@@ -1956,6 +1552,74 @@
           <w:ilvl w:val="0"/>
           <w:numId w:val="1"/>
         </w:numPr>
+        <w:jc w:val="both"/>
+      </w:pPr>
+      <w:hyperlink r:id="rId10" w:history="1">
+        <w:r>
+          <w:rPr>
+            <w:rStyle w:val="Hipervnculo"/>
+          </w:rPr>
+          <w:t>http://bbengfort.github.io/tutorials/2016/05/19/text-classification-nltk-sckit-learn.html</w:t>
+        </w:r>
+      </w:hyperlink>
+    </w:p>
+    <w:p>
+      <w:pPr>
+        <w:pStyle w:val="Prrafodelista"/>
+        <w:numPr>
+          <w:ilvl w:val="0"/>
+          <w:numId w:val="1"/>
+        </w:numPr>
+        <w:jc w:val="both"/>
+      </w:pPr>
+      <w:hyperlink r:id="rId11" w:history="1">
+        <w:r>
+          <w:rPr>
+            <w:rStyle w:val="Hipervnculo"/>
+          </w:rPr>
+          <w:t>http://iamtrask.github.io/2015/07/12/basic-python-network/</w:t>
+        </w:r>
+      </w:hyperlink>
+    </w:p>
+    <w:p>
+      <w:pPr>
+        <w:pStyle w:val="Prrafodelista"/>
+        <w:numPr>
+          <w:ilvl w:val="0"/>
+          <w:numId w:val="1"/>
+        </w:numPr>
+        <w:jc w:val="both"/>
+      </w:pPr>
+      <w:hyperlink r:id="rId12" w:history="1">
+        <w:r>
+          <w:rPr>
+            <w:rStyle w:val="Hipervnculo"/>
+          </w:rPr>
+          <w:t>https://github.com/dennybritz/nn-from-scratch</w:t>
+        </w:r>
+      </w:hyperlink>
+    </w:p>
+    <w:p>
+      <w:pPr>
+        <w:pStyle w:val="Prrafodelista"/>
+        <w:numPr>
+          <w:ilvl w:val="0"/>
+          <w:numId w:val="1"/>
+        </w:numPr>
+        <w:jc w:val="both"/>
+      </w:pPr>
+      <w:hyperlink r:id="rId13" w:history="1">
+        <w:r>
+          <w:rPr>
+            <w:rStyle w:val="Hipervnculo"/>
+          </w:rPr>
+          <w:t>https://www.kaggle.com/c/word2vec-nlp-tutorial/details/part-1-for-beginners-bag-of-words</w:t>
+        </w:r>
+      </w:hyperlink>
+    </w:p>
+    <w:p>
+      <w:pPr>
+        <w:pStyle w:val="Prrafodelista"/>
         <w:jc w:val="both"/>
       </w:pPr>
     </w:p>

</xml_diff>

<commit_message>
Modificaciones y actualizacion del informe
</commit_message>
<xml_diff>
--- a/Informe Proyecto 3.docx
+++ b/Informe Proyecto 3.docx
@@ -1012,13 +1012,13 @@
         <w:jc w:val="both"/>
         <w:rPr>
           <w:b/>
-          <w:sz w:val="24"/>
+          <w:sz w:val="28"/>
         </w:rPr>
       </w:pPr>
       <w:r>
         <w:rPr>
           <w:b/>
-          <w:sz w:val="24"/>
+          <w:sz w:val="28"/>
         </w:rPr>
         <w:lastRenderedPageBreak/>
         <w:t>HERRAMIENTAS:</w:t>
@@ -1026,175 +1026,391 @@
     </w:p>
     <w:p>
       <w:pPr>
+        <w:pStyle w:val="Prrafodelista"/>
+        <w:numPr>
+          <w:ilvl w:val="0"/>
+          <w:numId w:val="5"/>
+        </w:numPr>
+        <w:jc w:val="both"/>
+        <w:rPr>
+          <w:sz w:val="24"/>
+          <w:u w:val="single"/>
+        </w:rPr>
+      </w:pPr>
+      <w:r>
+        <w:rPr>
+          <w:sz w:val="24"/>
+          <w:u w:val="single"/>
+        </w:rPr>
+        <w:t>Spyder</w:t>
+      </w:r>
+    </w:p>
+    <w:p>
+      <w:pPr>
+        <w:ind w:left="360"/>
+        <w:jc w:val="both"/>
+      </w:pPr>
+      <w:r>
+        <w:t>Spyder es el desarrollo científico de PYtho</w:t>
+      </w:r>
+      <w:bookmarkStart w:id="0" w:name="_GoBack"/>
+      <w:bookmarkEnd w:id="0"/>
+      <w:r>
+        <w:t>n EnviRonment:</w:t>
+      </w:r>
+    </w:p>
+    <w:p>
+      <w:pPr>
+        <w:pStyle w:val="Prrafodelista"/>
+        <w:numPr>
+          <w:ilvl w:val="0"/>
+          <w:numId w:val="6"/>
+        </w:numPr>
+        <w:jc w:val="both"/>
+      </w:pPr>
+      <w:r>
+        <w:t>Un poderoso entorno de desarrollo interactivo para el lenguaje Python con funciones avanzadas de edición, pruebas interactivas, depuración e introspección.</w:t>
+      </w:r>
+    </w:p>
+    <w:p>
+      <w:pPr>
+        <w:pStyle w:val="Prrafodelista"/>
+        <w:numPr>
+          <w:ilvl w:val="0"/>
+          <w:numId w:val="6"/>
+        </w:numPr>
+        <w:jc w:val="both"/>
+      </w:pPr>
+      <w:r>
+        <w:t>Un entorno de computación numérica gracias al soporte de IPython (intérprete de Python interactivo mejorado) y librerías populares de Python como NumPy (álgebra lineal), SciPy (procesamiento de señales e imágenes) o matplotlib (trazado interactivo 2D / 3D).</w:t>
+      </w:r>
+    </w:p>
+    <w:p>
+      <w:pPr>
+        <w:ind w:left="360"/>
+        <w:jc w:val="both"/>
+      </w:pPr>
+      <w:r>
+        <w:t>Spyder también puede usarse como una biblioteca que proporciona widgets potentes relacionados con consolas para sus aplicaciones basadas en PyQt, por ejemplo, puede ser usado para integrar una consola de depuración directamente en el diseño de su interfaz gráfica de usuario.</w:t>
+      </w:r>
+    </w:p>
+    <w:p>
+      <w:pPr>
+        <w:jc w:val="both"/>
+        <w:rPr>
+          <w:sz w:val="24"/>
+        </w:rPr>
+      </w:pPr>
+      <w:r>
+        <w:rPr>
+          <w:sz w:val="24"/>
+        </w:rPr>
+        <w:t>En el caso del proyecto, Spyder es el entorno de desarrollo seleccionado.</w:t>
+      </w:r>
+    </w:p>
+    <w:p>
+      <w:pPr>
+        <w:pStyle w:val="Prrafodelista"/>
+        <w:numPr>
+          <w:ilvl w:val="0"/>
+          <w:numId w:val="3"/>
+        </w:numPr>
+        <w:jc w:val="both"/>
+        <w:rPr>
+          <w:sz w:val="24"/>
+          <w:u w:val="single"/>
+        </w:rPr>
+      </w:pPr>
+      <w:r>
+        <w:rPr>
+          <w:sz w:val="24"/>
+          <w:u w:val="single"/>
+        </w:rPr>
+        <w:t>NLTK, Natural Language Toolkit</w:t>
+      </w:r>
+    </w:p>
+    <w:p>
+      <w:pPr>
+        <w:ind w:left="360"/>
+        <w:jc w:val="both"/>
+      </w:pPr>
+      <w:r>
+        <w:t>El NLTK (Natural</w:t>
+      </w:r>
+      <w:r>
+        <w:t xml:space="preserve"> Language</w:t>
+      </w:r>
+      <w:r>
+        <w:t xml:space="preserve"> Toolkit) es una biblioteca de Procesamiento de Lenguaje Natural que utiliza el lenguaje de </w:t>
+      </w:r>
+      <w:r>
+        <w:t>programación</w:t>
+      </w:r>
+      <w:r>
+        <w:t xml:space="preserve"> Python. NLTK es software libre, lo que permite a estudiantes y al personal </w:t>
+      </w:r>
+      <w:r>
+        <w:t>académico</w:t>
+      </w:r>
+      <w:r>
+        <w:t xml:space="preserve"> realizar estudios con la herramienta sin necesidad de realizar una </w:t>
+      </w:r>
+      <w:r>
+        <w:t>inversión</w:t>
+      </w:r>
+      <w:r>
+        <w:t xml:space="preserve"> </w:t>
+      </w:r>
+      <w:r>
+        <w:t>económica</w:t>
+      </w:r>
+      <w:r>
+        <w:t xml:space="preserve">. Esta herramienta es </w:t>
+      </w:r>
+      <w:r>
+        <w:t>también</w:t>
+      </w:r>
+      <w:r>
+        <w:t xml:space="preserve"> de </w:t>
+      </w:r>
+      <w:r>
+        <w:t>código</w:t>
+      </w:r>
+      <w:r>
+        <w:t xml:space="preserve"> abierto, lo que lo hace ideal para expandir sus funcionalidades en caso de necesitarlo.  El hecho de estar implementada como una biblioteca Python reduce la curva de aprendizaje, y la acerca al mundo </w:t>
+      </w:r>
+      <w:r>
+        <w:t>académico</w:t>
+      </w:r>
+      <w:r>
+        <w:t>, cuya mayor parte de integrantes se encuentra familiarizado con este lenguaje de programación.</w:t>
+      </w:r>
+    </w:p>
+    <w:p>
+      <w:pPr>
+        <w:jc w:val="both"/>
+        <w:rPr>
+          <w:sz w:val="24"/>
+        </w:rPr>
+      </w:pPr>
+      <w:r>
+        <w:rPr>
+          <w:sz w:val="24"/>
+        </w:rPr>
+        <w:t xml:space="preserve">En el caso del proyecto se usa </w:t>
+      </w:r>
+      <w:r>
+        <w:rPr>
+          <w:sz w:val="24"/>
+        </w:rPr>
+        <w:t>NLTK</w:t>
+      </w:r>
+      <w:r>
+        <w:rPr>
+          <w:sz w:val="24"/>
+        </w:rPr>
+        <w:t xml:space="preserve"> para descargar una lista de stop words en español del corpus, esta técnica se usa en la limpieza del texto.</w:t>
+      </w:r>
+    </w:p>
+    <w:p>
+      <w:pPr>
+        <w:pStyle w:val="Prrafodelista"/>
+        <w:numPr>
+          <w:ilvl w:val="0"/>
+          <w:numId w:val="3"/>
+        </w:numPr>
+        <w:jc w:val="both"/>
+        <w:rPr>
+          <w:sz w:val="24"/>
+          <w:u w:val="single"/>
+        </w:rPr>
+      </w:pPr>
+      <w:r>
+        <w:rPr>
+          <w:sz w:val="24"/>
+          <w:u w:val="single"/>
+        </w:rPr>
+        <w:t>Scikit-Learn</w:t>
+      </w:r>
+    </w:p>
+    <w:p>
+      <w:pPr>
+        <w:ind w:left="360"/>
+        <w:jc w:val="both"/>
+      </w:pPr>
+      <w:r>
+        <w:t xml:space="preserve">Machine Learning in Python. </w:t>
+      </w:r>
+    </w:p>
+    <w:p>
+      <w:pPr>
+        <w:pStyle w:val="Prrafodelista"/>
+        <w:numPr>
+          <w:ilvl w:val="0"/>
+          <w:numId w:val="6"/>
+        </w:numPr>
+        <w:jc w:val="both"/>
+      </w:pPr>
+      <w:r>
+        <w:t>Herramientas sencillas y eficientes para la minería de datos y análisis de datos.</w:t>
+      </w:r>
+    </w:p>
+    <w:p>
+      <w:pPr>
+        <w:pStyle w:val="Prrafodelista"/>
+        <w:numPr>
+          <w:ilvl w:val="0"/>
+          <w:numId w:val="6"/>
+        </w:numPr>
+        <w:jc w:val="both"/>
+      </w:pPr>
+      <w:r>
+        <w:t>Accesible a todo el mundo, y reutilizable en diversos contextos.</w:t>
+      </w:r>
+    </w:p>
+    <w:p>
+      <w:pPr>
+        <w:pStyle w:val="Prrafodelista"/>
+        <w:numPr>
+          <w:ilvl w:val="0"/>
+          <w:numId w:val="6"/>
+        </w:numPr>
+        <w:jc w:val="both"/>
+      </w:pPr>
+      <w:r>
+        <w:t>Construido en NumPy, SciPy y matplotlib.</w:t>
+      </w:r>
+    </w:p>
+    <w:p>
+      <w:pPr>
+        <w:pStyle w:val="Prrafodelista"/>
+        <w:numPr>
+          <w:ilvl w:val="0"/>
+          <w:numId w:val="6"/>
+        </w:numPr>
+        <w:jc w:val="both"/>
+      </w:pPr>
+      <w:r>
+        <w:t>Código abierto, comercialmente utilizable - licencia BSD.</w:t>
+      </w:r>
+    </w:p>
+    <w:p>
+      <w:pPr>
+        <w:jc w:val="both"/>
+        <w:rPr>
+          <w:sz w:val="24"/>
+        </w:rPr>
+      </w:pPr>
+      <w:r>
+        <w:rPr>
+          <w:sz w:val="24"/>
+        </w:rPr>
+        <w:t>En el caso del proyecto se usa sklearn para aplicar Naive Bayes Classifier a través de MultinomialNB.</w:t>
+      </w:r>
+    </w:p>
+    <w:p>
+      <w:pPr>
+        <w:pStyle w:val="Prrafodelista"/>
+        <w:numPr>
+          <w:ilvl w:val="0"/>
+          <w:numId w:val="3"/>
+        </w:numPr>
+        <w:jc w:val="both"/>
+        <w:rPr>
+          <w:sz w:val="24"/>
+          <w:u w:val="single"/>
+        </w:rPr>
+      </w:pPr>
+      <w:r>
+        <w:rPr>
+          <w:sz w:val="24"/>
+          <w:u w:val="single"/>
+        </w:rPr>
+        <w:t>Lista</w:t>
+      </w:r>
+      <w:r>
+        <w:rPr>
+          <w:sz w:val="24"/>
+          <w:u w:val="single"/>
+        </w:rPr>
+        <w:t>s</w:t>
+      </w:r>
+      <w:r>
+        <w:rPr>
+          <w:sz w:val="24"/>
+          <w:u w:val="single"/>
+        </w:rPr>
+        <w:t xml:space="preserve"> de Categorías</w:t>
+      </w:r>
+    </w:p>
+    <w:p>
+      <w:pPr>
+        <w:jc w:val="both"/>
+        <w:rPr>
+          <w:sz w:val="24"/>
+        </w:rPr>
+      </w:pPr>
+      <w:r>
+        <w:rPr>
+          <w:sz w:val="24"/>
+        </w:rPr>
+        <w:t>Estas listas de categorías son creadas con el fin de alimen</w:t>
+      </w:r>
+      <w:r>
+        <w:rPr>
+          <w:sz w:val="24"/>
+        </w:rPr>
+        <w:t>tar al clasificador y al modelo. Se tomaron estas categorías basados en una inspección de ciertos tweets donde se lograba distinguir a que hacen referencia y también en relación y en torno a cultura.</w:t>
+      </w:r>
+    </w:p>
+    <w:p>
+      <w:pPr>
+        <w:pStyle w:val="Prrafodelista"/>
+        <w:numPr>
+          <w:ilvl w:val="0"/>
+          <w:numId w:val="3"/>
+        </w:numPr>
+        <w:jc w:val="both"/>
+        <w:rPr>
+          <w:sz w:val="24"/>
+          <w:u w:val="single"/>
+        </w:rPr>
+      </w:pPr>
+      <w:r>
+        <w:rPr>
+          <w:sz w:val="24"/>
+          <w:u w:val="single"/>
+        </w:rPr>
+        <w:lastRenderedPageBreak/>
+        <w:t>Lista de Hashtags</w:t>
+      </w:r>
+    </w:p>
+    <w:p>
+      <w:pPr>
+        <w:jc w:val="both"/>
+        <w:rPr>
+          <w:sz w:val="24"/>
+        </w:rPr>
+      </w:pPr>
+      <w:r>
+        <w:rPr>
+          <w:sz w:val="24"/>
+        </w:rPr>
+        <w:t>Esta lista de hashtags es creada a partir de la observación de ciertos tweets y su frecuencia de uso de menciones en estos. Esto, al igual que las listas de categorías nos ayuda a alimentar al clasificador y al modelo.</w:t>
+      </w:r>
+    </w:p>
+    <w:p>
+      <w:pPr>
         <w:jc w:val="both"/>
         <w:rPr>
           <w:b/>
+          <w:sz w:val="28"/>
         </w:rPr>
       </w:pPr>
       <w:r>
         <w:rPr>
           <w:b/>
-        </w:rPr>
-        <w:t>NLTK, Natural Language Toolkit</w:t>
-      </w:r>
-    </w:p>
-    <w:p>
-      <w:pPr>
-        <w:jc w:val="both"/>
-      </w:pPr>
-      <w:r>
-        <w:t>El NLTK (</w:t>
-      </w:r>
-      <w:r>
-        <w:t>Natural</w:t>
-      </w:r>
-      <w:r>
-        <w:t xml:space="preserve"> Language</w:t>
-      </w:r>
-      <w:r>
-        <w:t xml:space="preserve"> Toolkit</w:t>
-      </w:r>
-      <w:r>
-        <w:t xml:space="preserve">) es una biblioteca de Procesamiento de Lenguaje Natural que utiliza el lenguaje de </w:t>
-      </w:r>
-      <w:r>
-        <w:t>programación</w:t>
-      </w:r>
-      <w:r>
-        <w:t xml:space="preserve"> Python. NLTK es software libre, lo que permite a estudiantes y al personal </w:t>
-      </w:r>
-      <w:r>
-        <w:t>académico</w:t>
-      </w:r>
-      <w:r>
-        <w:t xml:space="preserve"> realizar estudios con la herramienta sin necesidad de realizar una </w:t>
-      </w:r>
-      <w:r>
-        <w:t>inversión</w:t>
-      </w:r>
-      <w:r>
-        <w:t xml:space="preserve"> </w:t>
-      </w:r>
-      <w:r>
-        <w:t>económica</w:t>
-      </w:r>
-      <w:r>
-        <w:t xml:space="preserve">. Esta herramienta es </w:t>
-      </w:r>
-      <w:r>
-        <w:t>también</w:t>
-      </w:r>
-      <w:r>
-        <w:t xml:space="preserve"> de </w:t>
-      </w:r>
-      <w:r>
-        <w:t>código</w:t>
-      </w:r>
-      <w:r>
-        <w:t xml:space="preserve"> abierto, lo que lo hace ideal para expandir sus funcionalidades en caso de necesitarlo.  El hecho de estar implementada como una biblioteca Python reduce la curva de aprendizaje, y la acerca al mundo </w:t>
-      </w:r>
-      <w:r>
-        <w:t>académico</w:t>
-      </w:r>
-      <w:r>
-        <w:t>, cuya mayor parte de integrantes se encuentra familiarizado con este lenguaje de programación.</w:t>
-      </w:r>
-    </w:p>
-    <w:p>
-      <w:pPr>
-        <w:jc w:val="both"/>
-      </w:pPr>
-      <w:r>
-        <w:t xml:space="preserve">En el caso del proyecto se usa </w:t>
-      </w:r>
-      <w:proofErr w:type="spellStart"/>
-      <w:r>
-        <w:t>nltk</w:t>
-      </w:r>
-      <w:proofErr w:type="spellEnd"/>
-      <w:r>
-        <w:t xml:space="preserve"> para descargar una lista de stop </w:t>
-      </w:r>
-      <w:proofErr w:type="spellStart"/>
-      <w:r>
-        <w:t>words</w:t>
-      </w:r>
-      <w:proofErr w:type="spellEnd"/>
-      <w:r>
-        <w:t xml:space="preserve"> en español del corpus, esta técnica se usa en la limpieza del texto.</w:t>
-      </w:r>
-    </w:p>
-    <w:p>
-      <w:pPr>
-        <w:jc w:val="both"/>
-        <w:rPr>
-          <w:b/>
-        </w:rPr>
-      </w:pPr>
-      <w:r>
-        <w:rPr>
-          <w:b/>
-        </w:rPr>
-        <w:t>Lista</w:t>
-      </w:r>
-      <w:r>
-        <w:rPr>
-          <w:b/>
-        </w:rPr>
-        <w:t>s</w:t>
-      </w:r>
-      <w:r>
-        <w:rPr>
-          <w:b/>
-        </w:rPr>
-        <w:t xml:space="preserve"> de Categorías</w:t>
-      </w:r>
-    </w:p>
-    <w:p>
-      <w:pPr>
-        <w:jc w:val="both"/>
-      </w:pPr>
-      <w:r>
-        <w:t>Estas listas de categorías son creadas con el fin de alimen</w:t>
-      </w:r>
-      <w:r>
-        <w:t>tar al clasificador y al modelo. Se tomaron estas categorías basados en una inspección de ciertos tweets donde se lograba distinguir a que hacen referencia y también en relación y en torno a cultura.</w:t>
-      </w:r>
-    </w:p>
-    <w:p>
-      <w:pPr>
-        <w:jc w:val="both"/>
-        <w:rPr>
-          <w:b/>
-        </w:rPr>
-      </w:pPr>
-      <w:r>
-        <w:rPr>
-          <w:b/>
-        </w:rPr>
-        <w:t>Lista de Hashtags</w:t>
-      </w:r>
-    </w:p>
-    <w:p>
-      <w:pPr>
-        <w:jc w:val="both"/>
-      </w:pPr>
-      <w:r>
-        <w:t>Esta lista de hashtags es creada a partir de la observación de ciertos tweets y su frecuencia de uso de menciones en estos. Esto, al igual que las listas de categorías nos ayuda a alimentar al clasificador y al modelo.</w:t>
-      </w:r>
-    </w:p>
-    <w:p>
-      <w:pPr>
-        <w:jc w:val="both"/>
-        <w:rPr>
-          <w:b/>
-          <w:sz w:val="24"/>
-        </w:rPr>
-      </w:pPr>
-      <w:r>
-        <w:rPr>
-          <w:b/>
-          <w:sz w:val="24"/>
+          <w:sz w:val="28"/>
         </w:rPr>
         <w:t>CLASIFICADORES:</w:t>
       </w:r>
@@ -1203,12 +1419,12 @@
       <w:pPr>
         <w:jc w:val="both"/>
         <w:rPr>
-          <w:u w:val="single"/>
-        </w:rPr>
-      </w:pPr>
-      <w:r>
-        <w:rPr>
-          <w:u w:val="single"/>
+          <w:sz w:val="24"/>
+        </w:rPr>
+      </w:pPr>
+      <w:r>
+        <w:rPr>
+          <w:sz w:val="24"/>
         </w:rPr>
         <w:t>La mayoría de autores o paginas recomiendan:</w:t>
       </w:r>
@@ -1221,20 +1437,36 @@
           <w:numId w:val="1"/>
         </w:numPr>
         <w:jc w:val="both"/>
-      </w:pPr>
-      <w:r>
+        <w:rPr>
+          <w:sz w:val="24"/>
+          <w:u w:val="single"/>
+        </w:rPr>
+      </w:pPr>
+      <w:r>
+        <w:rPr>
+          <w:sz w:val="24"/>
+          <w:u w:val="single"/>
+        </w:rPr>
         <w:t>Naive Bayes</w:t>
       </w:r>
       <w:r>
+        <w:rPr>
+          <w:sz w:val="24"/>
+          <w:u w:val="single"/>
+        </w:rPr>
         <w:t xml:space="preserve"> Classifier</w:t>
       </w:r>
     </w:p>
     <w:p>
       <w:pPr>
-        <w:jc w:val="both"/>
-      </w:pPr>
-      <w:r>
-        <w:t xml:space="preserve">Los clasificadores de Bayes ingenuos (Naive Bayes classifiers) son clasificadores utilizados ampliamente en la actualidad para problemas de </w:t>
+        <w:ind w:left="360"/>
+        <w:jc w:val="both"/>
+      </w:pPr>
+      <w:r>
+        <w:t xml:space="preserve">Naive Bayes Classifier, son </w:t>
+      </w:r>
+      <w:r>
+        <w:t xml:space="preserve">utilizados ampliamente en la actualidad para problemas de </w:t>
       </w:r>
       <w:r>
         <w:t>clasificación</w:t>
@@ -1281,6 +1513,7 @@
     </w:p>
     <w:p>
       <w:pPr>
+        <w:ind w:left="360"/>
         <w:jc w:val="both"/>
       </w:pPr>
       <w:r>
@@ -1295,6 +1528,7 @@
     </w:p>
     <w:p>
       <w:pPr>
+        <w:ind w:left="360"/>
         <w:jc w:val="both"/>
       </w:pPr>
       <w:r>
@@ -1303,8 +1537,8 @@
         </w:rPr>
         <w:drawing>
           <wp:inline distT="0" distB="0" distL="0" distR="0" wp14:anchorId="5DABD6B2" wp14:editId="6B6B90C3">
-            <wp:extent cx="5608320" cy="857250"/>
-            <wp:effectExtent l="0" t="0" r="0" b="0"/>
+            <wp:extent cx="5402580" cy="857250"/>
+            <wp:effectExtent l="0" t="0" r="7620" b="0"/>
             <wp:docPr id="1" name="Imagen 1"/>
             <wp:cNvGraphicFramePr>
               <a:graphicFrameLocks xmlns:a="http://schemas.openxmlformats.org/drawingml/2006/main" noChangeAspect="1"/>
@@ -1325,7 +1559,7 @@
                   <pic:spPr>
                     <a:xfrm>
                       <a:off x="0" y="0"/>
-                      <a:ext cx="5608320" cy="857250"/>
+                      <a:ext cx="5402580" cy="857250"/>
                     </a:xfrm>
                     <a:prstGeom prst="rect">
                       <a:avLst/>
@@ -1340,6 +1574,7 @@
     </w:p>
     <w:p>
       <w:pPr>
+        <w:ind w:left="360"/>
         <w:jc w:val="both"/>
       </w:pPr>
       <w:r>
@@ -1393,10 +1628,10 @@
     </w:p>
     <w:p>
       <w:pPr>
-        <w:jc w:val="both"/>
-      </w:pPr>
-      <w:r>
-        <w:lastRenderedPageBreak/>
+        <w:ind w:left="360"/>
+        <w:jc w:val="both"/>
+      </w:pPr>
+      <w:r>
         <w:t>Aplicados</w:t>
       </w:r>
       <w:r>
@@ -1439,92 +1674,18 @@
     <w:p>
       <w:pPr>
         <w:rPr>
-          <w:sz w:val="24"/>
+          <w:sz w:val="28"/>
           <w:szCs w:val="24"/>
           <w:u w:val="single"/>
         </w:rPr>
       </w:pPr>
       <w:r>
         <w:rPr>
+          <w:sz w:val="24"/>
           <w:szCs w:val="24"/>
           <w:u w:val="single"/>
         </w:rPr>
         <w:t>Lo que se usó:</w:t>
-      </w:r>
-    </w:p>
-    <w:p>
-      <w:pPr>
-        <w:jc w:val="both"/>
-        <w:rPr>
-          <w:szCs w:val="24"/>
-        </w:rPr>
-      </w:pPr>
-      <w:r>
-        <w:rPr>
-          <w:szCs w:val="24"/>
-        </w:rPr>
-        <w:t>Un clasificador creado a fuerza bruta, tomando las listas de categorías y la lista de hashtags.</w:t>
-      </w:r>
-      <w:bookmarkStart w:id="0" w:name="_GoBack"/>
-      <w:bookmarkEnd w:id="0"/>
-    </w:p>
-    <w:p>
-      <w:pPr>
-        <w:rPr>
-          <w:b/>
-          <w:sz w:val="24"/>
-          <w:szCs w:val="24"/>
-        </w:rPr>
-      </w:pPr>
-      <w:r>
-        <w:rPr>
-          <w:b/>
-          <w:sz w:val="24"/>
-          <w:szCs w:val="24"/>
-        </w:rPr>
-        <w:t>TRABAJO FUTURO O DE MEJORA:</w:t>
-      </w:r>
-    </w:p>
-    <w:p>
-      <w:pPr>
-        <w:jc w:val="both"/>
-      </w:pPr>
-      <w:r>
-        <w:t xml:space="preserve">Mejora del sistema de clasificación: lo que ya se tiene </w:t>
-      </w:r>
-      <w:r>
-        <w:t xml:space="preserve">planteado </w:t>
-      </w:r>
-      <w:r>
-        <w:t>más una conexión a un servicio como T</w:t>
-      </w:r>
-      <w:r>
-        <w:t>witter</w:t>
-      </w:r>
-      <w:r>
-        <w:t xml:space="preserve">, básicamente lo que se hace dentro del tweet </w:t>
-      </w:r>
-      <w:r>
-        <w:t xml:space="preserve">es un </w:t>
-      </w:r>
-      <w:r>
-        <w:t>proceso de limpieza para obtener palabras claves, como hashtags para retroalimentar la base de datos del clasificador, cada hashtag que se agrega va a mejorar el clasificador de esa categoría.</w:t>
-      </w:r>
-    </w:p>
-    <w:p>
-      <w:pPr>
-        <w:jc w:val="both"/>
-        <w:rPr>
-          <w:b/>
-          <w:sz w:val="24"/>
-        </w:rPr>
-      </w:pPr>
-      <w:r>
-        <w:rPr>
-          <w:b/>
-          <w:sz w:val="24"/>
-        </w:rPr>
-        <w:t>BIBLIOGRAFIA:</w:t>
       </w:r>
     </w:p>
     <w:p>
@@ -1535,15 +1696,25 @@
           <w:numId w:val="1"/>
         </w:numPr>
         <w:jc w:val="both"/>
-      </w:pPr>
-      <w:hyperlink r:id="rId9" w:history="1">
-        <w:r>
-          <w:rPr>
-            <w:rStyle w:val="Hipervnculo"/>
-          </w:rPr>
-          <w:t>https://riull.ull.es/xmlui/bitstream/handle/915/3082/Analisis%20automatico%20de%20textos%20en%20espanol%20utilizando%20NLTK.pdf?sequence=1</w:t>
-        </w:r>
-      </w:hyperlink>
+        <w:rPr>
+          <w:sz w:val="24"/>
+          <w:szCs w:val="24"/>
+        </w:rPr>
+      </w:pPr>
+      <w:r>
+        <w:rPr>
+          <w:sz w:val="24"/>
+          <w:szCs w:val="24"/>
+        </w:rPr>
+        <w:t>Un clasificador creado a fuerza bruta, tomando las listas de categorías y la lista de hashtags.</w:t>
+      </w:r>
+      <w:r>
+        <w:rPr>
+          <w:sz w:val="24"/>
+          <w:szCs w:val="24"/>
+        </w:rPr>
+        <w:t xml:space="preserve"> Se tomo la lista de categorías y la lista de hashtags y se miró en el archivo tweets si las palabras se encontraban en el texto del tweet y con un contador se fue sumando las veces q aparece y se divide por la longitud del tweet.</w:t>
+      </w:r>
     </w:p>
     <w:p>
       <w:pPr>
@@ -1553,15 +1724,156 @@
           <w:numId w:val="1"/>
         </w:numPr>
         <w:jc w:val="both"/>
-      </w:pPr>
-      <w:hyperlink r:id="rId10" w:history="1">
-        <w:r>
-          <w:rPr>
-            <w:rStyle w:val="Hipervnculo"/>
-          </w:rPr>
-          <w:t>http://bbengfort.github.io/tutorials/2016/05/19/text-classification-nltk-sckit-learn.html</w:t>
-        </w:r>
-      </w:hyperlink>
+        <w:rPr>
+          <w:sz w:val="24"/>
+          <w:szCs w:val="24"/>
+        </w:rPr>
+      </w:pPr>
+      <w:r>
+        <w:rPr>
+          <w:sz w:val="24"/>
+          <w:szCs w:val="24"/>
+        </w:rPr>
+        <w:t>Multino</w:t>
+      </w:r>
+      <w:r>
+        <w:rPr>
+          <w:sz w:val="24"/>
+          <w:szCs w:val="24"/>
+        </w:rPr>
+        <w:t xml:space="preserve">mialNB: </w:t>
+      </w:r>
+      <w:r>
+        <w:rPr>
+          <w:sz w:val="24"/>
+          <w:szCs w:val="24"/>
+        </w:rPr>
+        <w:t xml:space="preserve">se implementó el clasificador de Naive Bayes Multinomial con ayuda de la librería sklearn. Se le asigno el </w:t>
+      </w:r>
+      <w:r>
+        <w:rPr>
+          <w:sz w:val="24"/>
+          <w:szCs w:val="24"/>
+        </w:rPr>
+        <w:t>20</w:t>
+      </w:r>
+      <w:r>
+        <w:rPr>
+          <w:sz w:val="24"/>
+          <w:szCs w:val="24"/>
+        </w:rPr>
+        <w:t>% al tamaño del test set y</w:t>
+      </w:r>
+      <w:r>
+        <w:rPr>
+          <w:sz w:val="24"/>
+          <w:szCs w:val="24"/>
+        </w:rPr>
+        <w:t xml:space="preserve"> el</w:t>
+      </w:r>
+      <w:r>
+        <w:rPr>
+          <w:sz w:val="24"/>
+          <w:szCs w:val="24"/>
+        </w:rPr>
+        <w:t xml:space="preserve"> </w:t>
+      </w:r>
+      <w:r>
+        <w:rPr>
+          <w:sz w:val="24"/>
+          <w:szCs w:val="24"/>
+        </w:rPr>
+        <w:t>80</w:t>
+      </w:r>
+      <w:r>
+        <w:rPr>
+          <w:sz w:val="24"/>
+          <w:szCs w:val="24"/>
+        </w:rPr>
+        <w:t>% al tamaño del train set.</w:t>
+      </w:r>
+    </w:p>
+    <w:p>
+      <w:pPr>
+        <w:pStyle w:val="Prrafodelista"/>
+        <w:jc w:val="both"/>
+        <w:rPr>
+          <w:sz w:val="24"/>
+          <w:szCs w:val="24"/>
+        </w:rPr>
+      </w:pPr>
+      <w:r>
+        <w:rPr>
+          <w:noProof/>
+        </w:rPr>
+        <w:lastRenderedPageBreak/>
+        <w:drawing>
+          <wp:inline distT="0" distB="0" distL="0" distR="0" wp14:anchorId="27DCF554" wp14:editId="3E6CEE73">
+            <wp:extent cx="5143500" cy="476250"/>
+            <wp:effectExtent l="0" t="0" r="0" b="0"/>
+            <wp:docPr id="2" name="Imagen 2"/>
+            <wp:cNvGraphicFramePr>
+              <a:graphicFrameLocks xmlns:a="http://schemas.openxmlformats.org/drawingml/2006/main" noChangeAspect="1"/>
+            </wp:cNvGraphicFramePr>
+            <a:graphic xmlns:a="http://schemas.openxmlformats.org/drawingml/2006/main">
+              <a:graphicData uri="http://schemas.openxmlformats.org/drawingml/2006/picture">
+                <pic:pic xmlns:pic="http://schemas.openxmlformats.org/drawingml/2006/picture">
+                  <pic:nvPicPr>
+                    <pic:cNvPr id="1" name=""/>
+                    <pic:cNvPicPr/>
+                  </pic:nvPicPr>
+                  <pic:blipFill>
+                    <a:blip r:embed="rId9"/>
+                    <a:stretch>
+                      <a:fillRect/>
+                    </a:stretch>
+                  </pic:blipFill>
+                  <pic:spPr>
+                    <a:xfrm>
+                      <a:off x="0" y="0"/>
+                      <a:ext cx="5143500" cy="476250"/>
+                    </a:xfrm>
+                    <a:prstGeom prst="rect">
+                      <a:avLst/>
+                    </a:prstGeom>
+                  </pic:spPr>
+                </pic:pic>
+              </a:graphicData>
+            </a:graphic>
+          </wp:inline>
+        </w:drawing>
+      </w:r>
+    </w:p>
+    <w:p>
+      <w:pPr>
+        <w:rPr>
+          <w:b/>
+          <w:sz w:val="28"/>
+          <w:szCs w:val="24"/>
+        </w:rPr>
+      </w:pPr>
+      <w:r>
+        <w:rPr>
+          <w:b/>
+          <w:sz w:val="28"/>
+          <w:szCs w:val="24"/>
+        </w:rPr>
+        <w:t>RED NEURONAL:</w:t>
+      </w:r>
+    </w:p>
+    <w:p>
+      <w:pPr>
+        <w:rPr>
+          <w:szCs w:val="24"/>
+        </w:rPr>
+      </w:pPr>
+      <w:r>
+        <w:rPr>
+          <w:sz w:val="24"/>
+          <w:szCs w:val="24"/>
+        </w:rPr>
+        <w:t>El algoritmo más común que se usa junto con una red neuronal es Back-Propagation.</w:t>
+      </w:r>
     </w:p>
     <w:p>
       <w:pPr>
@@ -1570,16 +1882,268 @@
           <w:ilvl w:val="0"/>
           <w:numId w:val="1"/>
         </w:numPr>
-        <w:jc w:val="both"/>
-      </w:pPr>
-      <w:hyperlink r:id="rId11" w:history="1">
-        <w:r>
-          <w:rPr>
-            <w:rStyle w:val="Hipervnculo"/>
-          </w:rPr>
-          <w:t>http://iamtrask.github.io/2015/07/12/basic-python-network/</w:t>
-        </w:r>
-      </w:hyperlink>
+        <w:rPr>
+          <w:sz w:val="24"/>
+          <w:szCs w:val="24"/>
+          <w:u w:val="single"/>
+        </w:rPr>
+      </w:pPr>
+      <w:r>
+        <w:rPr>
+          <w:sz w:val="24"/>
+          <w:szCs w:val="24"/>
+          <w:u w:val="single"/>
+        </w:rPr>
+        <w:t>Back-Propagation</w:t>
+      </w:r>
+    </w:p>
+    <w:p>
+      <w:pPr>
+        <w:ind w:left="360"/>
+        <w:jc w:val="both"/>
+        <w:rPr>
+          <w:szCs w:val="24"/>
+        </w:rPr>
+      </w:pPr>
+      <w:r>
+        <w:rPr>
+          <w:szCs w:val="24"/>
+        </w:rPr>
+        <w:t>La propagación hacia atrás de errores o retropropagación (del inglés backpropagation) es un algoritmo de aprendizaje supervisado que se usa para entrenar redes neuronales artificiales. El algoritmo emplea un ciclo propagación – adaptación de dos fases. Una vez que se ha aplicado un patrón a la entrada de la red como estímulo, este se propaga desde la primera capa a través de las capas siguientes de la red, hasta generar una salida. La señal de salida se compara con la salida deseada y se calcula una señal de error para cada una de las salidas.</w:t>
+      </w:r>
+    </w:p>
+    <w:p>
+      <w:pPr>
+        <w:ind w:left="360"/>
+        <w:jc w:val="both"/>
+        <w:rPr>
+          <w:szCs w:val="24"/>
+        </w:rPr>
+      </w:pPr>
+      <w:r>
+        <w:rPr>
+          <w:szCs w:val="24"/>
+        </w:rPr>
+        <w:t xml:space="preserve">Las salidas de error se propagan hacia atrás, partiendo de la capa de salida, hacia todas las neuronas de la capa oculta que contribuyen directamente a la salida. Sin </w:t>
+      </w:r>
+      <w:r>
+        <w:rPr>
+          <w:szCs w:val="24"/>
+        </w:rPr>
+        <w:t>embargo,</w:t>
+      </w:r>
+      <w:r>
+        <w:rPr>
+          <w:szCs w:val="24"/>
+        </w:rPr>
+        <w:t xml:space="preserve"> las neuronas de la capa oculta solo reciben una fracción de la señal total del error, basándose aproximadamente en la contribución relativa que haya aportado cada neurona a la salida original. Este proceso se repite, capa por capa, hasta que todas las neuronas de la red hayan recibido una señal de error que describa su contribución rel</w:t>
+      </w:r>
+      <w:r>
+        <w:rPr>
+          <w:szCs w:val="24"/>
+        </w:rPr>
+        <w:t>ativa al error total.</w:t>
+      </w:r>
+    </w:p>
+    <w:p>
+      <w:pPr>
+        <w:ind w:left="360"/>
+        <w:jc w:val="both"/>
+        <w:rPr>
+          <w:szCs w:val="24"/>
+        </w:rPr>
+      </w:pPr>
+      <w:r>
+        <w:rPr>
+          <w:szCs w:val="24"/>
+        </w:rPr>
+        <w:t xml:space="preserve">La importancia de este proceso consiste en que, a medida que se entrena la red, las neuronas de las capas intermedias se organizan a sí mismas de tal modo que las distintas neuronas aprenden a reconocer distintas características del espacio total de entrada. </w:t>
+      </w:r>
+    </w:p>
+    <w:p>
+      <w:pPr>
+        <w:jc w:val="both"/>
+        <w:rPr>
+          <w:sz w:val="24"/>
+          <w:szCs w:val="24"/>
+        </w:rPr>
+      </w:pPr>
+      <w:r>
+        <w:rPr>
+          <w:sz w:val="24"/>
+          <w:szCs w:val="24"/>
+        </w:rPr>
+        <w:t>Se puede pensar en una red neuronal como una función matemática compleja que acepta entradas numéricas y genera salidas numéricas. Los valores de las salidas se determinan por</w:t>
+      </w:r>
+      <w:r>
+        <w:rPr>
+          <w:sz w:val="24"/>
+          <w:szCs w:val="24"/>
+        </w:rPr>
+        <w:t>:</w:t>
+      </w:r>
+      <w:r>
+        <w:rPr>
+          <w:sz w:val="24"/>
+          <w:szCs w:val="24"/>
+        </w:rPr>
+        <w:t xml:space="preserve"> los valores de entrada, el número de nodos de procesamiento ocultos, las funciones de activación de</w:t>
+      </w:r>
+      <w:r>
+        <w:rPr>
+          <w:sz w:val="24"/>
+          <w:szCs w:val="24"/>
+        </w:rPr>
+        <w:t xml:space="preserve"> la</w:t>
+      </w:r>
+      <w:r>
+        <w:rPr>
+          <w:sz w:val="24"/>
+          <w:szCs w:val="24"/>
+        </w:rPr>
+        <w:t xml:space="preserve"> capa oculta y de </w:t>
+      </w:r>
+      <w:r>
+        <w:rPr>
+          <w:sz w:val="24"/>
+          <w:szCs w:val="24"/>
+        </w:rPr>
+        <w:t xml:space="preserve">la </w:t>
+      </w:r>
+      <w:r>
+        <w:rPr>
+          <w:sz w:val="24"/>
+          <w:szCs w:val="24"/>
+        </w:rPr>
+        <w:t>salida y un conjunto de pesos y valores de bias</w:t>
+      </w:r>
+      <w:r>
+        <w:rPr>
+          <w:sz w:val="24"/>
+          <w:szCs w:val="24"/>
+        </w:rPr>
+        <w:t>.</w:t>
+      </w:r>
+    </w:p>
+    <w:p>
+      <w:pPr>
+        <w:jc w:val="both"/>
+        <w:rPr>
+          <w:sz w:val="24"/>
+          <w:szCs w:val="24"/>
+        </w:rPr>
+      </w:pPr>
+      <w:r>
+        <w:rPr>
+          <w:sz w:val="24"/>
+          <w:szCs w:val="24"/>
+        </w:rPr>
+        <w:t>Entrenar</w:t>
+      </w:r>
+      <w:r>
+        <w:rPr>
+          <w:sz w:val="24"/>
+          <w:szCs w:val="24"/>
+        </w:rPr>
+        <w:t xml:space="preserve"> una red neuronal es el proceso de encontrar valores para los pesos y </w:t>
+      </w:r>
+      <w:r>
+        <w:rPr>
+          <w:sz w:val="24"/>
+          <w:szCs w:val="24"/>
+        </w:rPr>
+        <w:t xml:space="preserve">biases </w:t>
+      </w:r>
+      <w:r>
+        <w:rPr>
+          <w:sz w:val="24"/>
+          <w:szCs w:val="24"/>
+        </w:rPr>
+        <w:t>de modo que, para un conjunto de datos de entrenamiento con valores de entrada y salida conocidos, las salidas calculadas de la red coincidan estrechamente con las salidas conocidas.</w:t>
+      </w:r>
+    </w:p>
+    <w:p>
+      <w:pPr>
+        <w:rPr>
+          <w:b/>
+          <w:sz w:val="28"/>
+          <w:szCs w:val="24"/>
+        </w:rPr>
+      </w:pPr>
+      <w:r>
+        <w:rPr>
+          <w:b/>
+          <w:sz w:val="28"/>
+          <w:szCs w:val="24"/>
+        </w:rPr>
+        <w:t>TRABAJO FUTURO O DE MEJORA:</w:t>
+      </w:r>
+    </w:p>
+    <w:p>
+      <w:pPr>
+        <w:jc w:val="both"/>
+        <w:rPr>
+          <w:sz w:val="24"/>
+        </w:rPr>
+      </w:pPr>
+      <w:r>
+        <w:rPr>
+          <w:sz w:val="24"/>
+        </w:rPr>
+        <w:t xml:space="preserve">Mejora del sistema de clasificación: lo que ya se tiene </w:t>
+      </w:r>
+      <w:r>
+        <w:rPr>
+          <w:sz w:val="24"/>
+        </w:rPr>
+        <w:t xml:space="preserve">planteado </w:t>
+      </w:r>
+      <w:r>
+        <w:rPr>
+          <w:sz w:val="24"/>
+        </w:rPr>
+        <w:t>más una conexión a un servicio como T</w:t>
+      </w:r>
+      <w:r>
+        <w:rPr>
+          <w:sz w:val="24"/>
+        </w:rPr>
+        <w:t>witter</w:t>
+      </w:r>
+      <w:r>
+        <w:rPr>
+          <w:sz w:val="24"/>
+        </w:rPr>
+        <w:t xml:space="preserve">, básicamente lo que se hace dentro del tweet </w:t>
+      </w:r>
+      <w:r>
+        <w:rPr>
+          <w:sz w:val="24"/>
+        </w:rPr>
+        <w:t xml:space="preserve">es un </w:t>
+      </w:r>
+      <w:r>
+        <w:rPr>
+          <w:sz w:val="24"/>
+        </w:rPr>
+        <w:t>proceso de limpieza para obtener palabras claves, como hashtags para retroalimentar la base de datos del clasificador, cada hashtag que se agrega va a mejorar el clasificador de esa categoría.</w:t>
+      </w:r>
+    </w:p>
+    <w:p>
+      <w:pPr>
+        <w:jc w:val="both"/>
+        <w:rPr>
+          <w:b/>
+          <w:sz w:val="28"/>
+        </w:rPr>
+      </w:pPr>
+      <w:r>
+        <w:rPr>
+          <w:b/>
+          <w:sz w:val="28"/>
+        </w:rPr>
+        <w:t>BIBLIOGRAFIA:</w:t>
+      </w:r>
     </w:p>
     <w:p>
       <w:pPr>
@@ -1589,13 +2153,17 @@
           <w:numId w:val="1"/>
         </w:numPr>
         <w:jc w:val="both"/>
-      </w:pPr>
-      <w:hyperlink r:id="rId12" w:history="1">
+        <w:rPr>
+          <w:sz w:val="24"/>
+        </w:rPr>
+      </w:pPr>
+      <w:hyperlink r:id="rId10" w:history="1">
         <w:r>
           <w:rPr>
             <w:rStyle w:val="Hipervnculo"/>
+            <w:sz w:val="24"/>
           </w:rPr>
-          <w:t>https://github.com/dennybritz/nn-from-scratch</w:t>
+          <w:t>https://riull.ull.es/xmlui/bitstream/handle/915/3082/Analisis%20automatico%20de%20textos%20en%20espanol%20utilizando%20NLTK.pdf?sequence=1</w:t>
         </w:r>
       </w:hyperlink>
     </w:p>
@@ -1607,15 +2175,186 @@
           <w:numId w:val="1"/>
         </w:numPr>
         <w:jc w:val="both"/>
+        <w:rPr>
+          <w:sz w:val="24"/>
+        </w:rPr>
+      </w:pPr>
+      <w:hyperlink r:id="rId11" w:history="1">
+        <w:r>
+          <w:rPr>
+            <w:rStyle w:val="Hipervnculo"/>
+            <w:sz w:val="24"/>
+          </w:rPr>
+          <w:t>http://bbengfort.github.io/tutorials/2016/05/19/text-classification-nltk-sckit-learn.html</w:t>
+        </w:r>
+      </w:hyperlink>
+    </w:p>
+    <w:p>
+      <w:pPr>
+        <w:pStyle w:val="Prrafodelista"/>
+        <w:numPr>
+          <w:ilvl w:val="0"/>
+          <w:numId w:val="1"/>
+        </w:numPr>
+        <w:jc w:val="both"/>
+        <w:rPr>
+          <w:sz w:val="24"/>
+        </w:rPr>
+      </w:pPr>
+      <w:hyperlink r:id="rId12" w:history="1">
+        <w:r>
+          <w:rPr>
+            <w:rStyle w:val="Hipervnculo"/>
+            <w:sz w:val="24"/>
+          </w:rPr>
+          <w:t>http://iamtrask.github.io/2015/07/12/basic-python-network/</w:t>
+        </w:r>
+      </w:hyperlink>
+    </w:p>
+    <w:p>
+      <w:pPr>
+        <w:pStyle w:val="Prrafodelista"/>
+        <w:numPr>
+          <w:ilvl w:val="0"/>
+          <w:numId w:val="1"/>
+        </w:numPr>
+        <w:jc w:val="both"/>
+        <w:rPr>
+          <w:sz w:val="24"/>
+        </w:rPr>
       </w:pPr>
       <w:hyperlink r:id="rId13" w:history="1">
         <w:r>
           <w:rPr>
             <w:rStyle w:val="Hipervnculo"/>
+            <w:sz w:val="24"/>
+          </w:rPr>
+          <w:t>https://github.com/dennybritz/nn-from-scratch</w:t>
+        </w:r>
+      </w:hyperlink>
+    </w:p>
+    <w:p>
+      <w:pPr>
+        <w:pStyle w:val="Prrafodelista"/>
+        <w:numPr>
+          <w:ilvl w:val="0"/>
+          <w:numId w:val="1"/>
+        </w:numPr>
+        <w:jc w:val="both"/>
+        <w:rPr>
+          <w:rStyle w:val="Hipervnculo"/>
+          <w:color w:val="auto"/>
+          <w:sz w:val="24"/>
+          <w:u w:val="none"/>
+        </w:rPr>
+      </w:pPr>
+      <w:hyperlink r:id="rId14" w:history="1">
+        <w:r>
+          <w:rPr>
+            <w:rStyle w:val="Hipervnculo"/>
+            <w:sz w:val="24"/>
           </w:rPr>
           <w:t>https://www.kaggle.com/c/word2vec-nlp-tutorial/details/part-1-for-beginners-bag-of-words</w:t>
         </w:r>
       </w:hyperlink>
+    </w:p>
+    <w:p>
+      <w:pPr>
+        <w:pStyle w:val="Prrafodelista"/>
+        <w:numPr>
+          <w:ilvl w:val="0"/>
+          <w:numId w:val="1"/>
+        </w:numPr>
+        <w:jc w:val="both"/>
+        <w:rPr>
+          <w:sz w:val="24"/>
+        </w:rPr>
+      </w:pPr>
+      <w:hyperlink r:id="rId15" w:history="1">
+        <w:r>
+          <w:rPr>
+            <w:rStyle w:val="Hipervnculo"/>
+            <w:sz w:val="24"/>
+          </w:rPr>
+          <w:t>https://es.wikipedia.org/wiki/Propagaci%C3%B3n_hacia_atr%C3%A1s</w:t>
+        </w:r>
+      </w:hyperlink>
+    </w:p>
+    <w:p>
+      <w:pPr>
+        <w:pStyle w:val="Prrafodelista"/>
+        <w:numPr>
+          <w:ilvl w:val="0"/>
+          <w:numId w:val="1"/>
+        </w:numPr>
+        <w:jc w:val="both"/>
+        <w:rPr>
+          <w:sz w:val="24"/>
+        </w:rPr>
+      </w:pPr>
+      <w:hyperlink r:id="rId16" w:history="1">
+        <w:r>
+          <w:rPr>
+            <w:rStyle w:val="Hipervnculo"/>
+            <w:sz w:val="24"/>
+          </w:rPr>
+          <w:t>https://github.com/shreyans29/thesemicolon/blob/master/Text%20Analytics%20CV.ipynb</w:t>
+        </w:r>
+      </w:hyperlink>
+    </w:p>
+    <w:p>
+      <w:pPr>
+        <w:pStyle w:val="Prrafodelista"/>
+        <w:numPr>
+          <w:ilvl w:val="0"/>
+          <w:numId w:val="1"/>
+        </w:numPr>
+        <w:jc w:val="both"/>
+        <w:rPr>
+          <w:sz w:val="24"/>
+        </w:rPr>
+      </w:pPr>
+      <w:hyperlink r:id="rId17" w:history="1">
+        <w:r>
+          <w:rPr>
+            <w:rStyle w:val="Hipervnculo"/>
+            <w:sz w:val="24"/>
+          </w:rPr>
+          <w:t>https://pythonhosted.org/spyder/index.html</w:t>
+        </w:r>
+      </w:hyperlink>
+    </w:p>
+    <w:p>
+      <w:pPr>
+        <w:pStyle w:val="Prrafodelista"/>
+        <w:numPr>
+          <w:ilvl w:val="0"/>
+          <w:numId w:val="1"/>
+        </w:numPr>
+        <w:jc w:val="both"/>
+        <w:rPr>
+          <w:sz w:val="24"/>
+        </w:rPr>
+      </w:pPr>
+      <w:hyperlink r:id="rId18" w:history="1">
+        <w:r>
+          <w:rPr>
+            <w:rStyle w:val="Hipervnculo"/>
+            <w:sz w:val="24"/>
+          </w:rPr>
+          <w:t>http://scikit-learn.org/stable/</w:t>
+        </w:r>
+      </w:hyperlink>
+    </w:p>
+    <w:p>
+      <w:pPr>
+        <w:pStyle w:val="Prrafodelista"/>
+        <w:numPr>
+          <w:ilvl w:val="0"/>
+          <w:numId w:val="1"/>
+        </w:numPr>
+        <w:jc w:val="both"/>
+      </w:pPr>
     </w:p>
     <w:p>
       <w:pPr>
@@ -1643,9 +2382,571 @@
 <file path=word/numbering.xml><?xml version="1.0" encoding="utf-8"?>
 <w:numbering xmlns:wpc="http://schemas.microsoft.com/office/word/2010/wordprocessingCanvas" xmlns:cx="http://schemas.microsoft.com/office/drawing/2014/chartex" xmlns:cx1="http://schemas.microsoft.com/office/drawing/2015/9/8/chartex" xmlns:cx2="http://schemas.microsoft.com/office/drawing/2015/10/21/chartex" xmlns:cx3="http://schemas.microsoft.com/office/drawing/2016/5/9/chartex" xmlns:cx4="http://schemas.microsoft.com/office/drawing/2016/5/10/chartex" xmlns:cx5="http://schemas.microsoft.com/office/drawing/2016/5/11/chartex" xmlns:cx6="http://schemas.microsoft.com/office/drawing/2016/5/12/chartex" xmlns:cx7="http://schemas.microsoft.com/office/drawing/2016/5/13/chartex" xmlns:cx8="http://schemas.microsoft.com/office/drawing/2016/5/14/chartex" xmlns:mc="http://schemas.openxmlformats.org/markup-compatibility/2006" xmlns:aink="http://schemas.microsoft.com/office/drawing/2016/ink" xmlns:am3d="http://schemas.microsoft.com/office/drawing/2017/model3d" xmlns:o="urn:schemas-microsoft-com:office:office" xmlns:r="http://schemas.openxmlformats.org/officeDocument/2006/relationships" xmlns:m="http://schemas.openxmlformats.org/officeDocument/2006/math" xmlns:v="urn:schemas-microsoft-com:vml" xmlns:wp14="http://schemas.microsoft.com/office/word/2010/wordprocessingDrawing" xmlns:wp="http://schemas.openxmlformats.org/drawingml/2006/wordprocessingDrawing" xmlns:w10="urn:schemas-microsoft-com:office:word" xmlns:w="http://schemas.openxmlformats.org/wordprocessingml/2006/main" xmlns:w14="http://schemas.microsoft.com/office/word/2010/wordml" xmlns:w15="http://schemas.microsoft.com/office/word/2012/wordml" xmlns:w16se="http://schemas.microsoft.com/office/word/2015/wordml/symex" xmlns:wpg="http://schemas.microsoft.com/office/word/2010/wordprocessingGroup" xmlns:wpi="http://schemas.microsoft.com/office/word/2010/wordprocessingInk" xmlns:wne="http://schemas.microsoft.com/office/word/2006/wordml" xmlns:wps="http://schemas.microsoft.com/office/word/2010/wordprocessingShape" mc:Ignorable="w14 w15 w16se wp14">
   <w:abstractNum w:abstractNumId="0" w15:restartNumberingAfterBreak="0">
+    <w:nsid w:val="39F24588"/>
+    <w:multiLevelType w:val="hybridMultilevel"/>
+    <w:tmpl w:val="76889D92"/>
+    <w:lvl w:ilvl="0" w:tplc="240A0001">
+      <w:start w:val="1"/>
+      <w:numFmt w:val="bullet"/>
+      <w:lvlText w:val=""/>
+      <w:lvlJc w:val="left"/>
+      <w:pPr>
+        <w:ind w:left="720" w:hanging="360"/>
+      </w:pPr>
+      <w:rPr>
+        <w:rFonts w:ascii="Symbol" w:hAnsi="Symbol" w:hint="default"/>
+      </w:rPr>
+    </w:lvl>
+    <w:lvl w:ilvl="1" w:tplc="240A0003" w:tentative="1">
+      <w:start w:val="1"/>
+      <w:numFmt w:val="bullet"/>
+      <w:lvlText w:val="o"/>
+      <w:lvlJc w:val="left"/>
+      <w:pPr>
+        <w:ind w:left="1440" w:hanging="360"/>
+      </w:pPr>
+      <w:rPr>
+        <w:rFonts w:ascii="Courier New" w:hAnsi="Courier New" w:cs="Courier New" w:hint="default"/>
+      </w:rPr>
+    </w:lvl>
+    <w:lvl w:ilvl="2" w:tplc="240A0005" w:tentative="1">
+      <w:start w:val="1"/>
+      <w:numFmt w:val="bullet"/>
+      <w:lvlText w:val=""/>
+      <w:lvlJc w:val="left"/>
+      <w:pPr>
+        <w:ind w:left="2160" w:hanging="360"/>
+      </w:pPr>
+      <w:rPr>
+        <w:rFonts w:ascii="Wingdings" w:hAnsi="Wingdings" w:hint="default"/>
+      </w:rPr>
+    </w:lvl>
+    <w:lvl w:ilvl="3" w:tplc="240A0001" w:tentative="1">
+      <w:start w:val="1"/>
+      <w:numFmt w:val="bullet"/>
+      <w:lvlText w:val=""/>
+      <w:lvlJc w:val="left"/>
+      <w:pPr>
+        <w:ind w:left="2880" w:hanging="360"/>
+      </w:pPr>
+      <w:rPr>
+        <w:rFonts w:ascii="Symbol" w:hAnsi="Symbol" w:hint="default"/>
+      </w:rPr>
+    </w:lvl>
+    <w:lvl w:ilvl="4" w:tplc="240A0003" w:tentative="1">
+      <w:start w:val="1"/>
+      <w:numFmt w:val="bullet"/>
+      <w:lvlText w:val="o"/>
+      <w:lvlJc w:val="left"/>
+      <w:pPr>
+        <w:ind w:left="3600" w:hanging="360"/>
+      </w:pPr>
+      <w:rPr>
+        <w:rFonts w:ascii="Courier New" w:hAnsi="Courier New" w:cs="Courier New" w:hint="default"/>
+      </w:rPr>
+    </w:lvl>
+    <w:lvl w:ilvl="5" w:tplc="240A0005" w:tentative="1">
+      <w:start w:val="1"/>
+      <w:numFmt w:val="bullet"/>
+      <w:lvlText w:val=""/>
+      <w:lvlJc w:val="left"/>
+      <w:pPr>
+        <w:ind w:left="4320" w:hanging="360"/>
+      </w:pPr>
+      <w:rPr>
+        <w:rFonts w:ascii="Wingdings" w:hAnsi="Wingdings" w:hint="default"/>
+      </w:rPr>
+    </w:lvl>
+    <w:lvl w:ilvl="6" w:tplc="240A0001" w:tentative="1">
+      <w:start w:val="1"/>
+      <w:numFmt w:val="bullet"/>
+      <w:lvlText w:val=""/>
+      <w:lvlJc w:val="left"/>
+      <w:pPr>
+        <w:ind w:left="5040" w:hanging="360"/>
+      </w:pPr>
+      <w:rPr>
+        <w:rFonts w:ascii="Symbol" w:hAnsi="Symbol" w:hint="default"/>
+      </w:rPr>
+    </w:lvl>
+    <w:lvl w:ilvl="7" w:tplc="240A0003" w:tentative="1">
+      <w:start w:val="1"/>
+      <w:numFmt w:val="bullet"/>
+      <w:lvlText w:val="o"/>
+      <w:lvlJc w:val="left"/>
+      <w:pPr>
+        <w:ind w:left="5760" w:hanging="360"/>
+      </w:pPr>
+      <w:rPr>
+        <w:rFonts w:ascii="Courier New" w:hAnsi="Courier New" w:cs="Courier New" w:hint="default"/>
+      </w:rPr>
+    </w:lvl>
+    <w:lvl w:ilvl="8" w:tplc="240A0005" w:tentative="1">
+      <w:start w:val="1"/>
+      <w:numFmt w:val="bullet"/>
+      <w:lvlText w:val=""/>
+      <w:lvlJc w:val="left"/>
+      <w:pPr>
+        <w:ind w:left="6480" w:hanging="360"/>
+      </w:pPr>
+      <w:rPr>
+        <w:rFonts w:ascii="Wingdings" w:hAnsi="Wingdings" w:hint="default"/>
+      </w:rPr>
+    </w:lvl>
+  </w:abstractNum>
+  <w:abstractNum w:abstractNumId="1" w15:restartNumberingAfterBreak="0">
+    <w:nsid w:val="42BF63A2"/>
+    <w:multiLevelType w:val="hybridMultilevel"/>
+    <w:tmpl w:val="D4008894"/>
+    <w:lvl w:ilvl="0" w:tplc="2F58BB52">
+      <w:numFmt w:val="bullet"/>
+      <w:lvlText w:val="-"/>
+      <w:lvlJc w:val="left"/>
+      <w:pPr>
+        <w:ind w:left="720" w:hanging="360"/>
+      </w:pPr>
+      <w:rPr>
+        <w:rFonts w:ascii="Calibri" w:eastAsiaTheme="minorHAnsi" w:hAnsi="Calibri" w:cs="Calibri" w:hint="default"/>
+      </w:rPr>
+    </w:lvl>
+    <w:lvl w:ilvl="1" w:tplc="240A0003" w:tentative="1">
+      <w:start w:val="1"/>
+      <w:numFmt w:val="bullet"/>
+      <w:lvlText w:val="o"/>
+      <w:lvlJc w:val="left"/>
+      <w:pPr>
+        <w:ind w:left="1440" w:hanging="360"/>
+      </w:pPr>
+      <w:rPr>
+        <w:rFonts w:ascii="Courier New" w:hAnsi="Courier New" w:cs="Courier New" w:hint="default"/>
+      </w:rPr>
+    </w:lvl>
+    <w:lvl w:ilvl="2" w:tplc="240A0005" w:tentative="1">
+      <w:start w:val="1"/>
+      <w:numFmt w:val="bullet"/>
+      <w:lvlText w:val=""/>
+      <w:lvlJc w:val="left"/>
+      <w:pPr>
+        <w:ind w:left="2160" w:hanging="360"/>
+      </w:pPr>
+      <w:rPr>
+        <w:rFonts w:ascii="Wingdings" w:hAnsi="Wingdings" w:hint="default"/>
+      </w:rPr>
+    </w:lvl>
+    <w:lvl w:ilvl="3" w:tplc="240A0001" w:tentative="1">
+      <w:start w:val="1"/>
+      <w:numFmt w:val="bullet"/>
+      <w:lvlText w:val=""/>
+      <w:lvlJc w:val="left"/>
+      <w:pPr>
+        <w:ind w:left="2880" w:hanging="360"/>
+      </w:pPr>
+      <w:rPr>
+        <w:rFonts w:ascii="Symbol" w:hAnsi="Symbol" w:hint="default"/>
+      </w:rPr>
+    </w:lvl>
+    <w:lvl w:ilvl="4" w:tplc="240A0003" w:tentative="1">
+      <w:start w:val="1"/>
+      <w:numFmt w:val="bullet"/>
+      <w:lvlText w:val="o"/>
+      <w:lvlJc w:val="left"/>
+      <w:pPr>
+        <w:ind w:left="3600" w:hanging="360"/>
+      </w:pPr>
+      <w:rPr>
+        <w:rFonts w:ascii="Courier New" w:hAnsi="Courier New" w:cs="Courier New" w:hint="default"/>
+      </w:rPr>
+    </w:lvl>
+    <w:lvl w:ilvl="5" w:tplc="240A0005" w:tentative="1">
+      <w:start w:val="1"/>
+      <w:numFmt w:val="bullet"/>
+      <w:lvlText w:val=""/>
+      <w:lvlJc w:val="left"/>
+      <w:pPr>
+        <w:ind w:left="4320" w:hanging="360"/>
+      </w:pPr>
+      <w:rPr>
+        <w:rFonts w:ascii="Wingdings" w:hAnsi="Wingdings" w:hint="default"/>
+      </w:rPr>
+    </w:lvl>
+    <w:lvl w:ilvl="6" w:tplc="240A0001" w:tentative="1">
+      <w:start w:val="1"/>
+      <w:numFmt w:val="bullet"/>
+      <w:lvlText w:val=""/>
+      <w:lvlJc w:val="left"/>
+      <w:pPr>
+        <w:ind w:left="5040" w:hanging="360"/>
+      </w:pPr>
+      <w:rPr>
+        <w:rFonts w:ascii="Symbol" w:hAnsi="Symbol" w:hint="default"/>
+      </w:rPr>
+    </w:lvl>
+    <w:lvl w:ilvl="7" w:tplc="240A0003" w:tentative="1">
+      <w:start w:val="1"/>
+      <w:numFmt w:val="bullet"/>
+      <w:lvlText w:val="o"/>
+      <w:lvlJc w:val="left"/>
+      <w:pPr>
+        <w:ind w:left="5760" w:hanging="360"/>
+      </w:pPr>
+      <w:rPr>
+        <w:rFonts w:ascii="Courier New" w:hAnsi="Courier New" w:cs="Courier New" w:hint="default"/>
+      </w:rPr>
+    </w:lvl>
+    <w:lvl w:ilvl="8" w:tplc="240A0005" w:tentative="1">
+      <w:start w:val="1"/>
+      <w:numFmt w:val="bullet"/>
+      <w:lvlText w:val=""/>
+      <w:lvlJc w:val="left"/>
+      <w:pPr>
+        <w:ind w:left="6480" w:hanging="360"/>
+      </w:pPr>
+      <w:rPr>
+        <w:rFonts w:ascii="Wingdings" w:hAnsi="Wingdings" w:hint="default"/>
+      </w:rPr>
+    </w:lvl>
+  </w:abstractNum>
+  <w:abstractNum w:abstractNumId="2" w15:restartNumberingAfterBreak="0">
+    <w:nsid w:val="61DB6879"/>
+    <w:multiLevelType w:val="hybridMultilevel"/>
+    <w:tmpl w:val="B5ECC87A"/>
+    <w:lvl w:ilvl="0" w:tplc="186A22FE">
+      <w:numFmt w:val="bullet"/>
+      <w:lvlText w:val="-"/>
+      <w:lvlJc w:val="left"/>
+      <w:pPr>
+        <w:ind w:left="720" w:hanging="360"/>
+      </w:pPr>
+      <w:rPr>
+        <w:rFonts w:ascii="Calibri" w:eastAsiaTheme="minorHAnsi" w:hAnsi="Calibri" w:cs="Calibri" w:hint="default"/>
+      </w:rPr>
+    </w:lvl>
+    <w:lvl w:ilvl="1" w:tplc="240A0003" w:tentative="1">
+      <w:start w:val="1"/>
+      <w:numFmt w:val="bullet"/>
+      <w:lvlText w:val="o"/>
+      <w:lvlJc w:val="left"/>
+      <w:pPr>
+        <w:ind w:left="1440" w:hanging="360"/>
+      </w:pPr>
+      <w:rPr>
+        <w:rFonts w:ascii="Courier New" w:hAnsi="Courier New" w:cs="Courier New" w:hint="default"/>
+      </w:rPr>
+    </w:lvl>
+    <w:lvl w:ilvl="2" w:tplc="240A0005" w:tentative="1">
+      <w:start w:val="1"/>
+      <w:numFmt w:val="bullet"/>
+      <w:lvlText w:val=""/>
+      <w:lvlJc w:val="left"/>
+      <w:pPr>
+        <w:ind w:left="2160" w:hanging="360"/>
+      </w:pPr>
+      <w:rPr>
+        <w:rFonts w:ascii="Wingdings" w:hAnsi="Wingdings" w:hint="default"/>
+      </w:rPr>
+    </w:lvl>
+    <w:lvl w:ilvl="3" w:tplc="240A0001" w:tentative="1">
+      <w:start w:val="1"/>
+      <w:numFmt w:val="bullet"/>
+      <w:lvlText w:val=""/>
+      <w:lvlJc w:val="left"/>
+      <w:pPr>
+        <w:ind w:left="2880" w:hanging="360"/>
+      </w:pPr>
+      <w:rPr>
+        <w:rFonts w:ascii="Symbol" w:hAnsi="Symbol" w:hint="default"/>
+      </w:rPr>
+    </w:lvl>
+    <w:lvl w:ilvl="4" w:tplc="240A0003" w:tentative="1">
+      <w:start w:val="1"/>
+      <w:numFmt w:val="bullet"/>
+      <w:lvlText w:val="o"/>
+      <w:lvlJc w:val="left"/>
+      <w:pPr>
+        <w:ind w:left="3600" w:hanging="360"/>
+      </w:pPr>
+      <w:rPr>
+        <w:rFonts w:ascii="Courier New" w:hAnsi="Courier New" w:cs="Courier New" w:hint="default"/>
+      </w:rPr>
+    </w:lvl>
+    <w:lvl w:ilvl="5" w:tplc="240A0005" w:tentative="1">
+      <w:start w:val="1"/>
+      <w:numFmt w:val="bullet"/>
+      <w:lvlText w:val=""/>
+      <w:lvlJc w:val="left"/>
+      <w:pPr>
+        <w:ind w:left="4320" w:hanging="360"/>
+      </w:pPr>
+      <w:rPr>
+        <w:rFonts w:ascii="Wingdings" w:hAnsi="Wingdings" w:hint="default"/>
+      </w:rPr>
+    </w:lvl>
+    <w:lvl w:ilvl="6" w:tplc="240A0001" w:tentative="1">
+      <w:start w:val="1"/>
+      <w:numFmt w:val="bullet"/>
+      <w:lvlText w:val=""/>
+      <w:lvlJc w:val="left"/>
+      <w:pPr>
+        <w:ind w:left="5040" w:hanging="360"/>
+      </w:pPr>
+      <w:rPr>
+        <w:rFonts w:ascii="Symbol" w:hAnsi="Symbol" w:hint="default"/>
+      </w:rPr>
+    </w:lvl>
+    <w:lvl w:ilvl="7" w:tplc="240A0003" w:tentative="1">
+      <w:start w:val="1"/>
+      <w:numFmt w:val="bullet"/>
+      <w:lvlText w:val="o"/>
+      <w:lvlJc w:val="left"/>
+      <w:pPr>
+        <w:ind w:left="5760" w:hanging="360"/>
+      </w:pPr>
+      <w:rPr>
+        <w:rFonts w:ascii="Courier New" w:hAnsi="Courier New" w:cs="Courier New" w:hint="default"/>
+      </w:rPr>
+    </w:lvl>
+    <w:lvl w:ilvl="8" w:tplc="240A0005" w:tentative="1">
+      <w:start w:val="1"/>
+      <w:numFmt w:val="bullet"/>
+      <w:lvlText w:val=""/>
+      <w:lvlJc w:val="left"/>
+      <w:pPr>
+        <w:ind w:left="6480" w:hanging="360"/>
+      </w:pPr>
+      <w:rPr>
+        <w:rFonts w:ascii="Wingdings" w:hAnsi="Wingdings" w:hint="default"/>
+      </w:rPr>
+    </w:lvl>
+  </w:abstractNum>
+  <w:abstractNum w:abstractNumId="3" w15:restartNumberingAfterBreak="0">
     <w:nsid w:val="64E91309"/>
     <w:multiLevelType w:val="hybridMultilevel"/>
-    <w:tmpl w:val="E2AA28F2"/>
+    <w:tmpl w:val="E31AE256"/>
+    <w:lvl w:ilvl="0" w:tplc="240A0001">
+      <w:start w:val="1"/>
+      <w:numFmt w:val="bullet"/>
+      <w:lvlText w:val=""/>
+      <w:lvlJc w:val="left"/>
+      <w:pPr>
+        <w:ind w:left="720" w:hanging="360"/>
+      </w:pPr>
+      <w:rPr>
+        <w:rFonts w:ascii="Symbol" w:hAnsi="Symbol" w:hint="default"/>
+      </w:rPr>
+    </w:lvl>
+    <w:lvl w:ilvl="1" w:tplc="240A0003" w:tentative="1">
+      <w:start w:val="1"/>
+      <w:numFmt w:val="bullet"/>
+      <w:lvlText w:val="o"/>
+      <w:lvlJc w:val="left"/>
+      <w:pPr>
+        <w:ind w:left="1440" w:hanging="360"/>
+      </w:pPr>
+      <w:rPr>
+        <w:rFonts w:ascii="Courier New" w:hAnsi="Courier New" w:cs="Courier New" w:hint="default"/>
+      </w:rPr>
+    </w:lvl>
+    <w:lvl w:ilvl="2" w:tplc="240A0005" w:tentative="1">
+      <w:start w:val="1"/>
+      <w:numFmt w:val="bullet"/>
+      <w:lvlText w:val=""/>
+      <w:lvlJc w:val="left"/>
+      <w:pPr>
+        <w:ind w:left="2160" w:hanging="360"/>
+      </w:pPr>
+      <w:rPr>
+        <w:rFonts w:ascii="Wingdings" w:hAnsi="Wingdings" w:hint="default"/>
+      </w:rPr>
+    </w:lvl>
+    <w:lvl w:ilvl="3" w:tplc="240A0001" w:tentative="1">
+      <w:start w:val="1"/>
+      <w:numFmt w:val="bullet"/>
+      <w:lvlText w:val=""/>
+      <w:lvlJc w:val="left"/>
+      <w:pPr>
+        <w:ind w:left="2880" w:hanging="360"/>
+      </w:pPr>
+      <w:rPr>
+        <w:rFonts w:ascii="Symbol" w:hAnsi="Symbol" w:hint="default"/>
+      </w:rPr>
+    </w:lvl>
+    <w:lvl w:ilvl="4" w:tplc="240A0003" w:tentative="1">
+      <w:start w:val="1"/>
+      <w:numFmt w:val="bullet"/>
+      <w:lvlText w:val="o"/>
+      <w:lvlJc w:val="left"/>
+      <w:pPr>
+        <w:ind w:left="3600" w:hanging="360"/>
+      </w:pPr>
+      <w:rPr>
+        <w:rFonts w:ascii="Courier New" w:hAnsi="Courier New" w:cs="Courier New" w:hint="default"/>
+      </w:rPr>
+    </w:lvl>
+    <w:lvl w:ilvl="5" w:tplc="240A0005" w:tentative="1">
+      <w:start w:val="1"/>
+      <w:numFmt w:val="bullet"/>
+      <w:lvlText w:val=""/>
+      <w:lvlJc w:val="left"/>
+      <w:pPr>
+        <w:ind w:left="4320" w:hanging="360"/>
+      </w:pPr>
+      <w:rPr>
+        <w:rFonts w:ascii="Wingdings" w:hAnsi="Wingdings" w:hint="default"/>
+      </w:rPr>
+    </w:lvl>
+    <w:lvl w:ilvl="6" w:tplc="240A0001" w:tentative="1">
+      <w:start w:val="1"/>
+      <w:numFmt w:val="bullet"/>
+      <w:lvlText w:val=""/>
+      <w:lvlJc w:val="left"/>
+      <w:pPr>
+        <w:ind w:left="5040" w:hanging="360"/>
+      </w:pPr>
+      <w:rPr>
+        <w:rFonts w:ascii="Symbol" w:hAnsi="Symbol" w:hint="default"/>
+      </w:rPr>
+    </w:lvl>
+    <w:lvl w:ilvl="7" w:tplc="240A0003" w:tentative="1">
+      <w:start w:val="1"/>
+      <w:numFmt w:val="bullet"/>
+      <w:lvlText w:val="o"/>
+      <w:lvlJc w:val="left"/>
+      <w:pPr>
+        <w:ind w:left="5760" w:hanging="360"/>
+      </w:pPr>
+      <w:rPr>
+        <w:rFonts w:ascii="Courier New" w:hAnsi="Courier New" w:cs="Courier New" w:hint="default"/>
+      </w:rPr>
+    </w:lvl>
+    <w:lvl w:ilvl="8" w:tplc="240A0005" w:tentative="1">
+      <w:start w:val="1"/>
+      <w:numFmt w:val="bullet"/>
+      <w:lvlText w:val=""/>
+      <w:lvlJc w:val="left"/>
+      <w:pPr>
+        <w:ind w:left="6480" w:hanging="360"/>
+      </w:pPr>
+      <w:rPr>
+        <w:rFonts w:ascii="Wingdings" w:hAnsi="Wingdings" w:hint="default"/>
+      </w:rPr>
+    </w:lvl>
+  </w:abstractNum>
+  <w:abstractNum w:abstractNumId="4" w15:restartNumberingAfterBreak="0">
+    <w:nsid w:val="6B015A4B"/>
+    <w:multiLevelType w:val="hybridMultilevel"/>
+    <w:tmpl w:val="85EE9306"/>
+    <w:lvl w:ilvl="0" w:tplc="0130E624">
+      <w:numFmt w:val="bullet"/>
+      <w:lvlText w:val="-"/>
+      <w:lvlJc w:val="left"/>
+      <w:pPr>
+        <w:ind w:left="720" w:hanging="360"/>
+      </w:pPr>
+      <w:rPr>
+        <w:rFonts w:ascii="Calibri" w:eastAsiaTheme="minorHAnsi" w:hAnsi="Calibri" w:cs="Calibri" w:hint="default"/>
+      </w:rPr>
+    </w:lvl>
+    <w:lvl w:ilvl="1" w:tplc="240A0003" w:tentative="1">
+      <w:start w:val="1"/>
+      <w:numFmt w:val="bullet"/>
+      <w:lvlText w:val="o"/>
+      <w:lvlJc w:val="left"/>
+      <w:pPr>
+        <w:ind w:left="1440" w:hanging="360"/>
+      </w:pPr>
+      <w:rPr>
+        <w:rFonts w:ascii="Courier New" w:hAnsi="Courier New" w:cs="Courier New" w:hint="default"/>
+      </w:rPr>
+    </w:lvl>
+    <w:lvl w:ilvl="2" w:tplc="240A0005" w:tentative="1">
+      <w:start w:val="1"/>
+      <w:numFmt w:val="bullet"/>
+      <w:lvlText w:val=""/>
+      <w:lvlJc w:val="left"/>
+      <w:pPr>
+        <w:ind w:left="2160" w:hanging="360"/>
+      </w:pPr>
+      <w:rPr>
+        <w:rFonts w:ascii="Wingdings" w:hAnsi="Wingdings" w:hint="default"/>
+      </w:rPr>
+    </w:lvl>
+    <w:lvl w:ilvl="3" w:tplc="240A0001" w:tentative="1">
+      <w:start w:val="1"/>
+      <w:numFmt w:val="bullet"/>
+      <w:lvlText w:val=""/>
+      <w:lvlJc w:val="left"/>
+      <w:pPr>
+        <w:ind w:left="2880" w:hanging="360"/>
+      </w:pPr>
+      <w:rPr>
+        <w:rFonts w:ascii="Symbol" w:hAnsi="Symbol" w:hint="default"/>
+      </w:rPr>
+    </w:lvl>
+    <w:lvl w:ilvl="4" w:tplc="240A0003" w:tentative="1">
+      <w:start w:val="1"/>
+      <w:numFmt w:val="bullet"/>
+      <w:lvlText w:val="o"/>
+      <w:lvlJc w:val="left"/>
+      <w:pPr>
+        <w:ind w:left="3600" w:hanging="360"/>
+      </w:pPr>
+      <w:rPr>
+        <w:rFonts w:ascii="Courier New" w:hAnsi="Courier New" w:cs="Courier New" w:hint="default"/>
+      </w:rPr>
+    </w:lvl>
+    <w:lvl w:ilvl="5" w:tplc="240A0005" w:tentative="1">
+      <w:start w:val="1"/>
+      <w:numFmt w:val="bullet"/>
+      <w:lvlText w:val=""/>
+      <w:lvlJc w:val="left"/>
+      <w:pPr>
+        <w:ind w:left="4320" w:hanging="360"/>
+      </w:pPr>
+      <w:rPr>
+        <w:rFonts w:ascii="Wingdings" w:hAnsi="Wingdings" w:hint="default"/>
+      </w:rPr>
+    </w:lvl>
+    <w:lvl w:ilvl="6" w:tplc="240A0001" w:tentative="1">
+      <w:start w:val="1"/>
+      <w:numFmt w:val="bullet"/>
+      <w:lvlText w:val=""/>
+      <w:lvlJc w:val="left"/>
+      <w:pPr>
+        <w:ind w:left="5040" w:hanging="360"/>
+      </w:pPr>
+      <w:rPr>
+        <w:rFonts w:ascii="Symbol" w:hAnsi="Symbol" w:hint="default"/>
+      </w:rPr>
+    </w:lvl>
+    <w:lvl w:ilvl="7" w:tplc="240A0003" w:tentative="1">
+      <w:start w:val="1"/>
+      <w:numFmt w:val="bullet"/>
+      <w:lvlText w:val="o"/>
+      <w:lvlJc w:val="left"/>
+      <w:pPr>
+        <w:ind w:left="5760" w:hanging="360"/>
+      </w:pPr>
+      <w:rPr>
+        <w:rFonts w:ascii="Courier New" w:hAnsi="Courier New" w:cs="Courier New" w:hint="default"/>
+      </w:rPr>
+    </w:lvl>
+    <w:lvl w:ilvl="8" w:tplc="240A0005" w:tentative="1">
+      <w:start w:val="1"/>
+      <w:numFmt w:val="bullet"/>
+      <w:lvlText w:val=""/>
+      <w:lvlJc w:val="left"/>
+      <w:pPr>
+        <w:ind w:left="6480" w:hanging="360"/>
+      </w:pPr>
+      <w:rPr>
+        <w:rFonts w:ascii="Wingdings" w:hAnsi="Wingdings" w:hint="default"/>
+      </w:rPr>
+    </w:lvl>
+  </w:abstractNum>
+  <w:abstractNum w:abstractNumId="5" w15:restartNumberingAfterBreak="0">
+    <w:nsid w:val="789C3BD0"/>
+    <w:multiLevelType w:val="hybridMultilevel"/>
+    <w:tmpl w:val="639A6ABA"/>
     <w:lvl w:ilvl="0" w:tplc="240A0001">
       <w:start w:val="1"/>
       <w:numFmt w:val="bullet"/>
@@ -1756,7 +3057,22 @@
     </w:lvl>
   </w:abstractNum>
   <w:num w:numId="1">
+    <w:abstractNumId w:val="3"/>
+  </w:num>
+  <w:num w:numId="2">
+    <w:abstractNumId w:val="1"/>
+  </w:num>
+  <w:num w:numId="3">
+    <w:abstractNumId w:val="5"/>
+  </w:num>
+  <w:num w:numId="4">
+    <w:abstractNumId w:val="2"/>
+  </w:num>
+  <w:num w:numId="5">
     <w:abstractNumId w:val="0"/>
+  </w:num>
+  <w:num w:numId="6">
+    <w:abstractNumId w:val="4"/>
   </w:num>
 </w:numbering>
 </file>

</xml_diff>